<commit_message>
add backend logic and notes
</commit_message>
<xml_diff>
--- a/notes refer it/multer.docx
+++ b/notes refer it/multer.docx
@@ -379,7 +379,3232 @@
         <w:t>multer</w:t>
       </w:r>
     </w:p>
-    <w:p>
+    <w:p/>
+    <w:p>
+      <w:pPr>
+        <w:pBdr>
+          <w:bottom w:val="double" w:sz="6" w:space="1" w:color="auto"/>
+        </w:pBdr>
+      </w:pPr>
+    </w:p>
+    <w:p/>
+    <w:p>
+      <w:pPr>
+        <w:jc w:val="center"/>
+        <w:rPr>
+          <w:b/>
+          <w:bCs/>
+          <w:sz w:val="32"/>
+          <w:szCs w:val="32"/>
+          <w:u w:val="single"/>
+        </w:rPr>
+      </w:pPr>
+      <w:r>
+        <w:rPr>
+          <w:b/>
+          <w:bCs/>
+          <w:sz w:val="32"/>
+          <w:szCs w:val="32"/>
+          <w:u w:val="single"/>
+        </w:rPr>
+        <w:t>Let’s see Real world example and explaination</w:t>
+      </w:r>
+    </w:p>
+    <w:p>
+      <w:pPr>
+        <w:shd w:val="clear" w:color="auto" w:fill="1F1F1F"/>
+        <w:spacing w:after="0" w:line="285" w:lineRule="atLeast"/>
+        <w:rPr>
+          <w:rFonts w:ascii="Consolas" w:eastAsia="Times New Roman" w:hAnsi="Consolas" w:cs="Times New Roman"/>
+          <w:color w:val="CCCCCC"/>
+          <w:sz w:val="21"/>
+          <w:szCs w:val="21"/>
+          <w:lang w:bidi="hi-IN"/>
+        </w:rPr>
+      </w:pPr>
+      <w:proofErr w:type="gramStart"/>
+      <w:r>
+        <w:rPr>
+          <w:rFonts w:ascii="Consolas" w:eastAsia="Times New Roman" w:hAnsi="Consolas" w:cs="Times New Roman"/>
+          <w:color w:val="C586C0"/>
+          <w:sz w:val="21"/>
+          <w:szCs w:val="21"/>
+          <w:lang w:bidi="hi-IN"/>
+        </w:rPr>
+        <w:t>import</w:t>
+      </w:r>
+      <w:proofErr w:type="gramEnd"/>
+      <w:r>
+        <w:rPr>
+          <w:rFonts w:ascii="Consolas" w:eastAsia="Times New Roman" w:hAnsi="Consolas" w:cs="Times New Roman"/>
+          <w:color w:val="CCCCCC"/>
+          <w:sz w:val="21"/>
+          <w:szCs w:val="21"/>
+          <w:lang w:bidi="hi-IN"/>
+        </w:rPr>
+        <w:t xml:space="preserve"> </w:t>
+      </w:r>
+      <w:r>
+        <w:rPr>
+          <w:rFonts w:ascii="Consolas" w:eastAsia="Times New Roman" w:hAnsi="Consolas" w:cs="Times New Roman"/>
+          <w:color w:val="9CDCFE"/>
+          <w:sz w:val="21"/>
+          <w:szCs w:val="21"/>
+          <w:lang w:bidi="hi-IN"/>
+        </w:rPr>
+        <w:t>multer</w:t>
+      </w:r>
+      <w:r>
+        <w:rPr>
+          <w:rFonts w:ascii="Consolas" w:eastAsia="Times New Roman" w:hAnsi="Consolas" w:cs="Times New Roman"/>
+          <w:color w:val="CCCCCC"/>
+          <w:sz w:val="21"/>
+          <w:szCs w:val="21"/>
+          <w:lang w:bidi="hi-IN"/>
+        </w:rPr>
+        <w:t xml:space="preserve"> </w:t>
+      </w:r>
+      <w:r>
+        <w:rPr>
+          <w:rFonts w:ascii="Consolas" w:eastAsia="Times New Roman" w:hAnsi="Consolas" w:cs="Times New Roman"/>
+          <w:color w:val="C586C0"/>
+          <w:sz w:val="21"/>
+          <w:szCs w:val="21"/>
+          <w:lang w:bidi="hi-IN"/>
+        </w:rPr>
+        <w:t>from</w:t>
+      </w:r>
+      <w:r>
+        <w:rPr>
+          <w:rFonts w:ascii="Consolas" w:eastAsia="Times New Roman" w:hAnsi="Consolas" w:cs="Times New Roman"/>
+          <w:color w:val="CCCCCC"/>
+          <w:sz w:val="21"/>
+          <w:szCs w:val="21"/>
+          <w:lang w:bidi="hi-IN"/>
+        </w:rPr>
+        <w:t xml:space="preserve"> </w:t>
+      </w:r>
+      <w:r>
+        <w:rPr>
+          <w:rFonts w:ascii="Consolas" w:eastAsia="Times New Roman" w:hAnsi="Consolas" w:cs="Times New Roman"/>
+          <w:color w:val="CE9178"/>
+          <w:sz w:val="21"/>
+          <w:szCs w:val="21"/>
+          <w:lang w:bidi="hi-IN"/>
+        </w:rPr>
+        <w:t>"multer"</w:t>
+      </w:r>
+      <w:r>
+        <w:rPr>
+          <w:rFonts w:ascii="Consolas" w:eastAsia="Times New Roman" w:hAnsi="Consolas" w:cs="Times New Roman"/>
+          <w:color w:val="CCCCCC"/>
+          <w:sz w:val="21"/>
+          <w:szCs w:val="21"/>
+          <w:lang w:bidi="hi-IN"/>
+        </w:rPr>
+        <w:t>;</w:t>
+      </w:r>
+    </w:p>
+    <w:p>
+      <w:pPr>
+        <w:shd w:val="clear" w:color="auto" w:fill="1F1F1F"/>
+        <w:spacing w:after="0" w:line="285" w:lineRule="atLeast"/>
+        <w:rPr>
+          <w:rFonts w:ascii="Consolas" w:eastAsia="Times New Roman" w:hAnsi="Consolas" w:cs="Times New Roman"/>
+          <w:color w:val="CCCCCC"/>
+          <w:sz w:val="21"/>
+          <w:szCs w:val="21"/>
+          <w:lang w:bidi="hi-IN"/>
+        </w:rPr>
+      </w:pPr>
+    </w:p>
+    <w:p>
+      <w:pPr>
+        <w:shd w:val="clear" w:color="auto" w:fill="1F1F1F"/>
+        <w:spacing w:after="0" w:line="285" w:lineRule="atLeast"/>
+        <w:rPr>
+          <w:rFonts w:ascii="Consolas" w:eastAsia="Times New Roman" w:hAnsi="Consolas" w:cs="Times New Roman"/>
+          <w:color w:val="CCCCCC"/>
+          <w:sz w:val="21"/>
+          <w:szCs w:val="21"/>
+          <w:lang w:bidi="hi-IN"/>
+        </w:rPr>
+      </w:pPr>
+      <w:proofErr w:type="spellStart"/>
+      <w:proofErr w:type="gramStart"/>
+      <w:r>
+        <w:rPr>
+          <w:rFonts w:ascii="Consolas" w:eastAsia="Times New Roman" w:hAnsi="Consolas" w:cs="Times New Roman"/>
+          <w:color w:val="569CD6"/>
+          <w:sz w:val="21"/>
+          <w:szCs w:val="21"/>
+          <w:lang w:bidi="hi-IN"/>
+        </w:rPr>
+        <w:t>const</w:t>
+      </w:r>
+      <w:proofErr w:type="spellEnd"/>
+      <w:proofErr w:type="gramEnd"/>
+      <w:r>
+        <w:rPr>
+          <w:rFonts w:ascii="Consolas" w:eastAsia="Times New Roman" w:hAnsi="Consolas" w:cs="Times New Roman"/>
+          <w:color w:val="CCCCCC"/>
+          <w:sz w:val="21"/>
+          <w:szCs w:val="21"/>
+          <w:lang w:bidi="hi-IN"/>
+        </w:rPr>
+        <w:t xml:space="preserve"> </w:t>
+      </w:r>
+      <w:r>
+        <w:rPr>
+          <w:rFonts w:ascii="Consolas" w:eastAsia="Times New Roman" w:hAnsi="Consolas" w:cs="Times New Roman"/>
+          <w:color w:val="4FC1FF"/>
+          <w:sz w:val="21"/>
+          <w:szCs w:val="21"/>
+          <w:lang w:bidi="hi-IN"/>
+        </w:rPr>
+        <w:t>storage</w:t>
+      </w:r>
+      <w:r>
+        <w:rPr>
+          <w:rFonts w:ascii="Consolas" w:eastAsia="Times New Roman" w:hAnsi="Consolas" w:cs="Times New Roman"/>
+          <w:color w:val="CCCCCC"/>
+          <w:sz w:val="21"/>
+          <w:szCs w:val="21"/>
+          <w:lang w:bidi="hi-IN"/>
+        </w:rPr>
+        <w:t xml:space="preserve"> </w:t>
+      </w:r>
+      <w:r>
+        <w:rPr>
+          <w:rFonts w:ascii="Consolas" w:eastAsia="Times New Roman" w:hAnsi="Consolas" w:cs="Times New Roman"/>
+          <w:color w:val="D4D4D4"/>
+          <w:sz w:val="21"/>
+          <w:szCs w:val="21"/>
+          <w:lang w:bidi="hi-IN"/>
+        </w:rPr>
+        <w:t>=</w:t>
+      </w:r>
+      <w:r>
+        <w:rPr>
+          <w:rFonts w:ascii="Consolas" w:eastAsia="Times New Roman" w:hAnsi="Consolas" w:cs="Times New Roman"/>
+          <w:color w:val="CCCCCC"/>
+          <w:sz w:val="21"/>
+          <w:szCs w:val="21"/>
+          <w:lang w:bidi="hi-IN"/>
+        </w:rPr>
+        <w:t xml:space="preserve"> </w:t>
+      </w:r>
+      <w:proofErr w:type="spellStart"/>
+      <w:r>
+        <w:rPr>
+          <w:rFonts w:ascii="Consolas" w:eastAsia="Times New Roman" w:hAnsi="Consolas" w:cs="Times New Roman"/>
+          <w:color w:val="DCDCAA"/>
+          <w:sz w:val="21"/>
+          <w:szCs w:val="21"/>
+          <w:lang w:bidi="hi-IN"/>
+        </w:rPr>
+        <w:t>multer</w:t>
+      </w:r>
+      <w:r>
+        <w:rPr>
+          <w:rFonts w:ascii="Consolas" w:eastAsia="Times New Roman" w:hAnsi="Consolas" w:cs="Times New Roman"/>
+          <w:color w:val="CCCCCC"/>
+          <w:sz w:val="21"/>
+          <w:szCs w:val="21"/>
+          <w:lang w:bidi="hi-IN"/>
+        </w:rPr>
+        <w:t>.</w:t>
+      </w:r>
+      <w:r>
+        <w:rPr>
+          <w:rFonts w:ascii="Consolas" w:eastAsia="Times New Roman" w:hAnsi="Consolas" w:cs="Times New Roman"/>
+          <w:color w:val="DCDCAA"/>
+          <w:sz w:val="21"/>
+          <w:szCs w:val="21"/>
+          <w:lang w:bidi="hi-IN"/>
+        </w:rPr>
+        <w:t>diskStorage</w:t>
+      </w:r>
+      <w:proofErr w:type="spellEnd"/>
+      <w:r>
+        <w:rPr>
+          <w:rFonts w:ascii="Consolas" w:eastAsia="Times New Roman" w:hAnsi="Consolas" w:cs="Times New Roman"/>
+          <w:color w:val="CCCCCC"/>
+          <w:sz w:val="21"/>
+          <w:szCs w:val="21"/>
+          <w:lang w:bidi="hi-IN"/>
+        </w:rPr>
+        <w:t>({</w:t>
+      </w:r>
+    </w:p>
+    <w:p>
+      <w:pPr>
+        <w:shd w:val="clear" w:color="auto" w:fill="1F1F1F"/>
+        <w:spacing w:after="0" w:line="285" w:lineRule="atLeast"/>
+        <w:rPr>
+          <w:rFonts w:ascii="Consolas" w:eastAsia="Times New Roman" w:hAnsi="Consolas" w:cs="Times New Roman"/>
+          <w:color w:val="CCCCCC"/>
+          <w:sz w:val="21"/>
+          <w:szCs w:val="21"/>
+          <w:lang w:bidi="hi-IN"/>
+        </w:rPr>
+      </w:pPr>
+      <w:r>
+        <w:rPr>
+          <w:rFonts w:ascii="Consolas" w:eastAsia="Times New Roman" w:hAnsi="Consolas" w:cs="Times New Roman"/>
+          <w:color w:val="CCCCCC"/>
+          <w:sz w:val="21"/>
+          <w:szCs w:val="21"/>
+          <w:lang w:bidi="hi-IN"/>
+        </w:rPr>
+        <w:t xml:space="preserve">    </w:t>
+      </w:r>
+      <w:proofErr w:type="gramStart"/>
+      <w:r>
+        <w:rPr>
+          <w:rFonts w:ascii="Consolas" w:eastAsia="Times New Roman" w:hAnsi="Consolas" w:cs="Times New Roman"/>
+          <w:color w:val="DCDCAA"/>
+          <w:sz w:val="21"/>
+          <w:szCs w:val="21"/>
+          <w:lang w:bidi="hi-IN"/>
+        </w:rPr>
+        <w:t>destination</w:t>
+      </w:r>
+      <w:proofErr w:type="gramEnd"/>
+      <w:r>
+        <w:rPr>
+          <w:rFonts w:ascii="Consolas" w:eastAsia="Times New Roman" w:hAnsi="Consolas" w:cs="Times New Roman"/>
+          <w:color w:val="9CDCFE"/>
+          <w:sz w:val="21"/>
+          <w:szCs w:val="21"/>
+          <w:lang w:bidi="hi-IN"/>
+        </w:rPr>
+        <w:t>:</w:t>
+      </w:r>
+      <w:r>
+        <w:rPr>
+          <w:rFonts w:ascii="Consolas" w:eastAsia="Times New Roman" w:hAnsi="Consolas" w:cs="Times New Roman"/>
+          <w:color w:val="CCCCCC"/>
+          <w:sz w:val="21"/>
+          <w:szCs w:val="21"/>
+          <w:lang w:bidi="hi-IN"/>
+        </w:rPr>
+        <w:t xml:space="preserve"> </w:t>
+      </w:r>
+      <w:r>
+        <w:rPr>
+          <w:rFonts w:ascii="Consolas" w:eastAsia="Times New Roman" w:hAnsi="Consolas" w:cs="Times New Roman"/>
+          <w:color w:val="569CD6"/>
+          <w:sz w:val="21"/>
+          <w:szCs w:val="21"/>
+          <w:lang w:bidi="hi-IN"/>
+        </w:rPr>
+        <w:t>function</w:t>
+      </w:r>
+      <w:r>
+        <w:rPr>
+          <w:rFonts w:ascii="Consolas" w:eastAsia="Times New Roman" w:hAnsi="Consolas" w:cs="Times New Roman"/>
+          <w:color w:val="CCCCCC"/>
+          <w:sz w:val="21"/>
+          <w:szCs w:val="21"/>
+          <w:lang w:bidi="hi-IN"/>
+        </w:rPr>
+        <w:t xml:space="preserve"> (</w:t>
+      </w:r>
+      <w:proofErr w:type="spellStart"/>
+      <w:r>
+        <w:rPr>
+          <w:rFonts w:ascii="Consolas" w:eastAsia="Times New Roman" w:hAnsi="Consolas" w:cs="Times New Roman"/>
+          <w:color w:val="9CDCFE"/>
+          <w:sz w:val="21"/>
+          <w:szCs w:val="21"/>
+          <w:lang w:bidi="hi-IN"/>
+        </w:rPr>
+        <w:t>req</w:t>
+      </w:r>
+      <w:proofErr w:type="spellEnd"/>
+      <w:r>
+        <w:rPr>
+          <w:rFonts w:ascii="Consolas" w:eastAsia="Times New Roman" w:hAnsi="Consolas" w:cs="Times New Roman"/>
+          <w:color w:val="CCCCCC"/>
+          <w:sz w:val="21"/>
+          <w:szCs w:val="21"/>
+          <w:lang w:bidi="hi-IN"/>
+        </w:rPr>
+        <w:t xml:space="preserve">, </w:t>
+      </w:r>
+      <w:r>
+        <w:rPr>
+          <w:rFonts w:ascii="Consolas" w:eastAsia="Times New Roman" w:hAnsi="Consolas" w:cs="Times New Roman"/>
+          <w:color w:val="9CDCFE"/>
+          <w:sz w:val="21"/>
+          <w:szCs w:val="21"/>
+          <w:lang w:bidi="hi-IN"/>
+        </w:rPr>
+        <w:t>file</w:t>
+      </w:r>
+      <w:r>
+        <w:rPr>
+          <w:rFonts w:ascii="Consolas" w:eastAsia="Times New Roman" w:hAnsi="Consolas" w:cs="Times New Roman"/>
+          <w:color w:val="CCCCCC"/>
+          <w:sz w:val="21"/>
+          <w:szCs w:val="21"/>
+          <w:lang w:bidi="hi-IN"/>
+        </w:rPr>
+        <w:t xml:space="preserve">, </w:t>
+      </w:r>
+      <w:proofErr w:type="spellStart"/>
+      <w:r>
+        <w:rPr>
+          <w:rFonts w:ascii="Consolas" w:eastAsia="Times New Roman" w:hAnsi="Consolas" w:cs="Times New Roman"/>
+          <w:color w:val="DCDCAA"/>
+          <w:sz w:val="21"/>
+          <w:szCs w:val="21"/>
+          <w:lang w:bidi="hi-IN"/>
+        </w:rPr>
+        <w:t>callBackFunction</w:t>
+      </w:r>
+      <w:proofErr w:type="spellEnd"/>
+      <w:r>
+        <w:rPr>
+          <w:rFonts w:ascii="Consolas" w:eastAsia="Times New Roman" w:hAnsi="Consolas" w:cs="Times New Roman"/>
+          <w:color w:val="CCCCCC"/>
+          <w:sz w:val="21"/>
+          <w:szCs w:val="21"/>
+          <w:lang w:bidi="hi-IN"/>
+        </w:rPr>
+        <w:t>) {</w:t>
+      </w:r>
+    </w:p>
+    <w:p>
+      <w:pPr>
+        <w:shd w:val="clear" w:color="auto" w:fill="1F1F1F"/>
+        <w:spacing w:after="0" w:line="285" w:lineRule="atLeast"/>
+        <w:rPr>
+          <w:rFonts w:ascii="Consolas" w:eastAsia="Times New Roman" w:hAnsi="Consolas" w:cs="Times New Roman"/>
+          <w:color w:val="CCCCCC"/>
+          <w:sz w:val="21"/>
+          <w:szCs w:val="21"/>
+          <w:lang w:bidi="hi-IN"/>
+        </w:rPr>
+      </w:pPr>
+      <w:r>
+        <w:rPr>
+          <w:rFonts w:ascii="Consolas" w:eastAsia="Times New Roman" w:hAnsi="Consolas" w:cs="Times New Roman"/>
+          <w:color w:val="CCCCCC"/>
+          <w:sz w:val="21"/>
+          <w:szCs w:val="21"/>
+          <w:lang w:bidi="hi-IN"/>
+        </w:rPr>
+        <w:t xml:space="preserve">        </w:t>
+      </w:r>
+      <w:proofErr w:type="spellStart"/>
+      <w:proofErr w:type="gramStart"/>
+      <w:r>
+        <w:rPr>
+          <w:rFonts w:ascii="Consolas" w:eastAsia="Times New Roman" w:hAnsi="Consolas" w:cs="Times New Roman"/>
+          <w:color w:val="DCDCAA"/>
+          <w:sz w:val="21"/>
+          <w:szCs w:val="21"/>
+          <w:lang w:bidi="hi-IN"/>
+        </w:rPr>
+        <w:t>callBackFunction</w:t>
+      </w:r>
+      <w:proofErr w:type="spellEnd"/>
+      <w:r>
+        <w:rPr>
+          <w:rFonts w:ascii="Consolas" w:eastAsia="Times New Roman" w:hAnsi="Consolas" w:cs="Times New Roman"/>
+          <w:color w:val="CCCCCC"/>
+          <w:sz w:val="21"/>
+          <w:szCs w:val="21"/>
+          <w:lang w:bidi="hi-IN"/>
+        </w:rPr>
+        <w:t>(</w:t>
+      </w:r>
+      <w:proofErr w:type="gramEnd"/>
+      <w:r>
+        <w:rPr>
+          <w:rFonts w:ascii="Consolas" w:eastAsia="Times New Roman" w:hAnsi="Consolas" w:cs="Times New Roman"/>
+          <w:color w:val="569CD6"/>
+          <w:sz w:val="21"/>
+          <w:szCs w:val="21"/>
+          <w:lang w:bidi="hi-IN"/>
+        </w:rPr>
+        <w:t>null</w:t>
+      </w:r>
+      <w:r>
+        <w:rPr>
+          <w:rFonts w:ascii="Consolas" w:eastAsia="Times New Roman" w:hAnsi="Consolas" w:cs="Times New Roman"/>
+          <w:color w:val="CCCCCC"/>
+          <w:sz w:val="21"/>
+          <w:szCs w:val="21"/>
+          <w:lang w:bidi="hi-IN"/>
+        </w:rPr>
+        <w:t xml:space="preserve">, </w:t>
+      </w:r>
+      <w:r>
+        <w:rPr>
+          <w:rFonts w:ascii="Consolas" w:eastAsia="Times New Roman" w:hAnsi="Consolas" w:cs="Times New Roman"/>
+          <w:color w:val="CE9178"/>
+          <w:sz w:val="21"/>
+          <w:szCs w:val="21"/>
+          <w:lang w:bidi="hi-IN"/>
+        </w:rPr>
+        <w:t>"./public/temp"</w:t>
+      </w:r>
+      <w:r>
+        <w:rPr>
+          <w:rFonts w:ascii="Consolas" w:eastAsia="Times New Roman" w:hAnsi="Consolas" w:cs="Times New Roman"/>
+          <w:color w:val="CCCCCC"/>
+          <w:sz w:val="21"/>
+          <w:szCs w:val="21"/>
+          <w:lang w:bidi="hi-IN"/>
+        </w:rPr>
+        <w:t>);</w:t>
+      </w:r>
+    </w:p>
+    <w:p>
+      <w:pPr>
+        <w:shd w:val="clear" w:color="auto" w:fill="1F1F1F"/>
+        <w:spacing w:after="0" w:line="285" w:lineRule="atLeast"/>
+        <w:rPr>
+          <w:rFonts w:ascii="Consolas" w:eastAsia="Times New Roman" w:hAnsi="Consolas" w:cs="Times New Roman"/>
+          <w:color w:val="CCCCCC"/>
+          <w:sz w:val="21"/>
+          <w:szCs w:val="21"/>
+          <w:lang w:bidi="hi-IN"/>
+        </w:rPr>
+      </w:pPr>
+      <w:r>
+        <w:rPr>
+          <w:rFonts w:ascii="Consolas" w:eastAsia="Times New Roman" w:hAnsi="Consolas" w:cs="Times New Roman"/>
+          <w:color w:val="CCCCCC"/>
+          <w:sz w:val="21"/>
+          <w:szCs w:val="21"/>
+          <w:lang w:bidi="hi-IN"/>
+        </w:rPr>
+        <w:t>    },</w:t>
+      </w:r>
+    </w:p>
+    <w:p>
+      <w:pPr>
+        <w:shd w:val="clear" w:color="auto" w:fill="1F1F1F"/>
+        <w:spacing w:after="0" w:line="285" w:lineRule="atLeast"/>
+        <w:rPr>
+          <w:rFonts w:ascii="Consolas" w:eastAsia="Times New Roman" w:hAnsi="Consolas" w:cs="Times New Roman"/>
+          <w:color w:val="CCCCCC"/>
+          <w:sz w:val="21"/>
+          <w:szCs w:val="21"/>
+          <w:lang w:bidi="hi-IN"/>
+        </w:rPr>
+      </w:pPr>
+      <w:r>
+        <w:rPr>
+          <w:rFonts w:ascii="Consolas" w:eastAsia="Times New Roman" w:hAnsi="Consolas" w:cs="Times New Roman"/>
+          <w:color w:val="CCCCCC"/>
+          <w:sz w:val="21"/>
+          <w:szCs w:val="21"/>
+          <w:lang w:bidi="hi-IN"/>
+        </w:rPr>
+        <w:t xml:space="preserve">    </w:t>
+      </w:r>
+      <w:proofErr w:type="gramStart"/>
+      <w:r>
+        <w:rPr>
+          <w:rFonts w:ascii="Consolas" w:eastAsia="Times New Roman" w:hAnsi="Consolas" w:cs="Times New Roman"/>
+          <w:color w:val="DCDCAA"/>
+          <w:sz w:val="21"/>
+          <w:szCs w:val="21"/>
+          <w:lang w:bidi="hi-IN"/>
+        </w:rPr>
+        <w:t>filename</w:t>
+      </w:r>
+      <w:proofErr w:type="gramEnd"/>
+      <w:r>
+        <w:rPr>
+          <w:rFonts w:ascii="Consolas" w:eastAsia="Times New Roman" w:hAnsi="Consolas" w:cs="Times New Roman"/>
+          <w:color w:val="9CDCFE"/>
+          <w:sz w:val="21"/>
+          <w:szCs w:val="21"/>
+          <w:lang w:bidi="hi-IN"/>
+        </w:rPr>
+        <w:t>:</w:t>
+      </w:r>
+      <w:r>
+        <w:rPr>
+          <w:rFonts w:ascii="Consolas" w:eastAsia="Times New Roman" w:hAnsi="Consolas" w:cs="Times New Roman"/>
+          <w:color w:val="CCCCCC"/>
+          <w:sz w:val="21"/>
+          <w:szCs w:val="21"/>
+          <w:lang w:bidi="hi-IN"/>
+        </w:rPr>
+        <w:t xml:space="preserve"> </w:t>
+      </w:r>
+      <w:r>
+        <w:rPr>
+          <w:rFonts w:ascii="Consolas" w:eastAsia="Times New Roman" w:hAnsi="Consolas" w:cs="Times New Roman"/>
+          <w:color w:val="569CD6"/>
+          <w:sz w:val="21"/>
+          <w:szCs w:val="21"/>
+          <w:lang w:bidi="hi-IN"/>
+        </w:rPr>
+        <w:t>function</w:t>
+      </w:r>
+      <w:r>
+        <w:rPr>
+          <w:rFonts w:ascii="Consolas" w:eastAsia="Times New Roman" w:hAnsi="Consolas" w:cs="Times New Roman"/>
+          <w:color w:val="CCCCCC"/>
+          <w:sz w:val="21"/>
+          <w:szCs w:val="21"/>
+          <w:lang w:bidi="hi-IN"/>
+        </w:rPr>
+        <w:t xml:space="preserve"> (</w:t>
+      </w:r>
+      <w:proofErr w:type="spellStart"/>
+      <w:r>
+        <w:rPr>
+          <w:rFonts w:ascii="Consolas" w:eastAsia="Times New Roman" w:hAnsi="Consolas" w:cs="Times New Roman"/>
+          <w:color w:val="9CDCFE"/>
+          <w:sz w:val="21"/>
+          <w:szCs w:val="21"/>
+          <w:lang w:bidi="hi-IN"/>
+        </w:rPr>
+        <w:t>req</w:t>
+      </w:r>
+      <w:proofErr w:type="spellEnd"/>
+      <w:r>
+        <w:rPr>
+          <w:rFonts w:ascii="Consolas" w:eastAsia="Times New Roman" w:hAnsi="Consolas" w:cs="Times New Roman"/>
+          <w:color w:val="CCCCCC"/>
+          <w:sz w:val="21"/>
+          <w:szCs w:val="21"/>
+          <w:lang w:bidi="hi-IN"/>
+        </w:rPr>
+        <w:t xml:space="preserve">, </w:t>
+      </w:r>
+      <w:r>
+        <w:rPr>
+          <w:rFonts w:ascii="Consolas" w:eastAsia="Times New Roman" w:hAnsi="Consolas" w:cs="Times New Roman"/>
+          <w:color w:val="9CDCFE"/>
+          <w:sz w:val="21"/>
+          <w:szCs w:val="21"/>
+          <w:lang w:bidi="hi-IN"/>
+        </w:rPr>
+        <w:t>file</w:t>
+      </w:r>
+      <w:r>
+        <w:rPr>
+          <w:rFonts w:ascii="Consolas" w:eastAsia="Times New Roman" w:hAnsi="Consolas" w:cs="Times New Roman"/>
+          <w:color w:val="CCCCCC"/>
+          <w:sz w:val="21"/>
+          <w:szCs w:val="21"/>
+          <w:lang w:bidi="hi-IN"/>
+        </w:rPr>
+        <w:t xml:space="preserve">, </w:t>
+      </w:r>
+      <w:proofErr w:type="spellStart"/>
+      <w:r>
+        <w:rPr>
+          <w:rFonts w:ascii="Consolas" w:eastAsia="Times New Roman" w:hAnsi="Consolas" w:cs="Times New Roman"/>
+          <w:color w:val="DCDCAA"/>
+          <w:sz w:val="21"/>
+          <w:szCs w:val="21"/>
+          <w:lang w:bidi="hi-IN"/>
+        </w:rPr>
+        <w:t>callBackFunction</w:t>
+      </w:r>
+      <w:proofErr w:type="spellEnd"/>
+      <w:r>
+        <w:rPr>
+          <w:rFonts w:ascii="Consolas" w:eastAsia="Times New Roman" w:hAnsi="Consolas" w:cs="Times New Roman"/>
+          <w:color w:val="CCCCCC"/>
+          <w:sz w:val="21"/>
+          <w:szCs w:val="21"/>
+          <w:lang w:bidi="hi-IN"/>
+        </w:rPr>
+        <w:t>) {</w:t>
+      </w:r>
+    </w:p>
+    <w:p>
+      <w:pPr>
+        <w:shd w:val="clear" w:color="auto" w:fill="1F1F1F"/>
+        <w:spacing w:after="0" w:line="285" w:lineRule="atLeast"/>
+        <w:rPr>
+          <w:rFonts w:ascii="Consolas" w:eastAsia="Times New Roman" w:hAnsi="Consolas" w:cs="Times New Roman"/>
+          <w:color w:val="CCCCCC"/>
+          <w:sz w:val="21"/>
+          <w:szCs w:val="21"/>
+          <w:lang w:bidi="hi-IN"/>
+        </w:rPr>
+      </w:pPr>
+      <w:r>
+        <w:rPr>
+          <w:rFonts w:ascii="Consolas" w:eastAsia="Times New Roman" w:hAnsi="Consolas" w:cs="Times New Roman"/>
+          <w:color w:val="CCCCCC"/>
+          <w:sz w:val="21"/>
+          <w:szCs w:val="21"/>
+          <w:lang w:bidi="hi-IN"/>
+        </w:rPr>
+        <w:t xml:space="preserve">        </w:t>
+      </w:r>
+      <w:proofErr w:type="spellStart"/>
+      <w:proofErr w:type="gramStart"/>
+      <w:r>
+        <w:rPr>
+          <w:rFonts w:ascii="Consolas" w:eastAsia="Times New Roman" w:hAnsi="Consolas" w:cs="Times New Roman"/>
+          <w:color w:val="DCDCAA"/>
+          <w:sz w:val="21"/>
+          <w:szCs w:val="21"/>
+          <w:lang w:bidi="hi-IN"/>
+        </w:rPr>
+        <w:t>callBackFunction</w:t>
+      </w:r>
+      <w:proofErr w:type="spellEnd"/>
+      <w:r>
+        <w:rPr>
+          <w:rFonts w:ascii="Consolas" w:eastAsia="Times New Roman" w:hAnsi="Consolas" w:cs="Times New Roman"/>
+          <w:color w:val="CCCCCC"/>
+          <w:sz w:val="21"/>
+          <w:szCs w:val="21"/>
+          <w:lang w:bidi="hi-IN"/>
+        </w:rPr>
+        <w:t>(</w:t>
+      </w:r>
+      <w:proofErr w:type="gramEnd"/>
+      <w:r>
+        <w:rPr>
+          <w:rFonts w:ascii="Consolas" w:eastAsia="Times New Roman" w:hAnsi="Consolas" w:cs="Times New Roman"/>
+          <w:color w:val="569CD6"/>
+          <w:sz w:val="21"/>
+          <w:szCs w:val="21"/>
+          <w:lang w:bidi="hi-IN"/>
+        </w:rPr>
+        <w:t>null</w:t>
+      </w:r>
+      <w:r>
+        <w:rPr>
+          <w:rFonts w:ascii="Consolas" w:eastAsia="Times New Roman" w:hAnsi="Consolas" w:cs="Times New Roman"/>
+          <w:color w:val="CCCCCC"/>
+          <w:sz w:val="21"/>
+          <w:szCs w:val="21"/>
+          <w:lang w:bidi="hi-IN"/>
+        </w:rPr>
+        <w:t xml:space="preserve">, </w:t>
+      </w:r>
+      <w:proofErr w:type="spellStart"/>
+      <w:r>
+        <w:rPr>
+          <w:rFonts w:ascii="Consolas" w:eastAsia="Times New Roman" w:hAnsi="Consolas" w:cs="Times New Roman"/>
+          <w:color w:val="9CDCFE"/>
+          <w:sz w:val="21"/>
+          <w:szCs w:val="21"/>
+          <w:lang w:bidi="hi-IN"/>
+        </w:rPr>
+        <w:t>file</w:t>
+      </w:r>
+      <w:r>
+        <w:rPr>
+          <w:rFonts w:ascii="Consolas" w:eastAsia="Times New Roman" w:hAnsi="Consolas" w:cs="Times New Roman"/>
+          <w:color w:val="CCCCCC"/>
+          <w:sz w:val="21"/>
+          <w:szCs w:val="21"/>
+          <w:lang w:bidi="hi-IN"/>
+        </w:rPr>
+        <w:t>.</w:t>
+      </w:r>
+      <w:r>
+        <w:rPr>
+          <w:rFonts w:ascii="Consolas" w:eastAsia="Times New Roman" w:hAnsi="Consolas" w:cs="Times New Roman"/>
+          <w:color w:val="9CDCFE"/>
+          <w:sz w:val="21"/>
+          <w:szCs w:val="21"/>
+          <w:lang w:bidi="hi-IN"/>
+        </w:rPr>
+        <w:t>originalname</w:t>
+      </w:r>
+      <w:proofErr w:type="spellEnd"/>
+      <w:r>
+        <w:rPr>
+          <w:rFonts w:ascii="Consolas" w:eastAsia="Times New Roman" w:hAnsi="Consolas" w:cs="Times New Roman"/>
+          <w:color w:val="CCCCCC"/>
+          <w:sz w:val="21"/>
+          <w:szCs w:val="21"/>
+          <w:lang w:bidi="hi-IN"/>
+        </w:rPr>
+        <w:t>);</w:t>
+      </w:r>
+    </w:p>
+    <w:p>
+      <w:pPr>
+        <w:shd w:val="clear" w:color="auto" w:fill="1F1F1F"/>
+        <w:spacing w:after="0" w:line="285" w:lineRule="atLeast"/>
+        <w:rPr>
+          <w:rFonts w:ascii="Consolas" w:eastAsia="Times New Roman" w:hAnsi="Consolas" w:cs="Times New Roman"/>
+          <w:color w:val="CCCCCC"/>
+          <w:sz w:val="21"/>
+          <w:szCs w:val="21"/>
+          <w:lang w:bidi="hi-IN"/>
+        </w:rPr>
+      </w:pPr>
+      <w:r>
+        <w:rPr>
+          <w:rFonts w:ascii="Consolas" w:eastAsia="Times New Roman" w:hAnsi="Consolas" w:cs="Times New Roman"/>
+          <w:color w:val="CCCCCC"/>
+          <w:sz w:val="21"/>
+          <w:szCs w:val="21"/>
+          <w:lang w:bidi="hi-IN"/>
+        </w:rPr>
+        <w:t xml:space="preserve">        </w:t>
+      </w:r>
+      <w:proofErr w:type="gramStart"/>
+      <w:r>
+        <w:rPr>
+          <w:rFonts w:ascii="Consolas" w:eastAsia="Times New Roman" w:hAnsi="Consolas" w:cs="Times New Roman"/>
+          <w:color w:val="9CDCFE"/>
+          <w:sz w:val="21"/>
+          <w:szCs w:val="21"/>
+          <w:lang w:bidi="hi-IN"/>
+        </w:rPr>
+        <w:t>console</w:t>
+      </w:r>
+      <w:r>
+        <w:rPr>
+          <w:rFonts w:ascii="Consolas" w:eastAsia="Times New Roman" w:hAnsi="Consolas" w:cs="Times New Roman"/>
+          <w:color w:val="CCCCCC"/>
+          <w:sz w:val="21"/>
+          <w:szCs w:val="21"/>
+          <w:lang w:bidi="hi-IN"/>
+        </w:rPr>
+        <w:t>.</w:t>
+      </w:r>
+      <w:r>
+        <w:rPr>
+          <w:rFonts w:ascii="Consolas" w:eastAsia="Times New Roman" w:hAnsi="Consolas" w:cs="Times New Roman"/>
+          <w:color w:val="DCDCAA"/>
+          <w:sz w:val="21"/>
+          <w:szCs w:val="21"/>
+          <w:lang w:bidi="hi-IN"/>
+        </w:rPr>
+        <w:t>log</w:t>
+      </w:r>
+      <w:r>
+        <w:rPr>
+          <w:rFonts w:ascii="Consolas" w:eastAsia="Times New Roman" w:hAnsi="Consolas" w:cs="Times New Roman"/>
+          <w:color w:val="CCCCCC"/>
+          <w:sz w:val="21"/>
+          <w:szCs w:val="21"/>
+          <w:lang w:bidi="hi-IN"/>
+        </w:rPr>
+        <w:t>(</w:t>
+      </w:r>
+      <w:proofErr w:type="gramEnd"/>
+      <w:r>
+        <w:rPr>
+          <w:rFonts w:ascii="Consolas" w:eastAsia="Times New Roman" w:hAnsi="Consolas" w:cs="Times New Roman"/>
+          <w:color w:val="CE9178"/>
+          <w:sz w:val="21"/>
+          <w:szCs w:val="21"/>
+          <w:lang w:bidi="hi-IN"/>
+        </w:rPr>
+        <w:t>"FROM MULTER FILENAME FUNCTION : ::"</w:t>
+      </w:r>
+      <w:r>
+        <w:rPr>
+          <w:rFonts w:ascii="Consolas" w:eastAsia="Times New Roman" w:hAnsi="Consolas" w:cs="Times New Roman"/>
+          <w:color w:val="CCCCCC"/>
+          <w:sz w:val="21"/>
+          <w:szCs w:val="21"/>
+          <w:lang w:bidi="hi-IN"/>
+        </w:rPr>
+        <w:t xml:space="preserve">, </w:t>
+      </w:r>
+      <w:r>
+        <w:rPr>
+          <w:rFonts w:ascii="Consolas" w:eastAsia="Times New Roman" w:hAnsi="Consolas" w:cs="Times New Roman"/>
+          <w:color w:val="9CDCFE"/>
+          <w:sz w:val="21"/>
+          <w:szCs w:val="21"/>
+          <w:lang w:bidi="hi-IN"/>
+        </w:rPr>
+        <w:t>file</w:t>
+      </w:r>
+      <w:r>
+        <w:rPr>
+          <w:rFonts w:ascii="Consolas" w:eastAsia="Times New Roman" w:hAnsi="Consolas" w:cs="Times New Roman"/>
+          <w:color w:val="CCCCCC"/>
+          <w:sz w:val="21"/>
+          <w:szCs w:val="21"/>
+          <w:lang w:bidi="hi-IN"/>
+        </w:rPr>
+        <w:t>);</w:t>
+      </w:r>
+    </w:p>
+    <w:p>
+      <w:pPr>
+        <w:shd w:val="clear" w:color="auto" w:fill="1F1F1F"/>
+        <w:spacing w:after="0" w:line="285" w:lineRule="atLeast"/>
+        <w:rPr>
+          <w:rFonts w:ascii="Consolas" w:eastAsia="Times New Roman" w:hAnsi="Consolas" w:cs="Times New Roman"/>
+          <w:color w:val="CCCCCC"/>
+          <w:sz w:val="21"/>
+          <w:szCs w:val="21"/>
+          <w:lang w:bidi="hi-IN"/>
+        </w:rPr>
+      </w:pPr>
+      <w:r>
+        <w:rPr>
+          <w:rFonts w:ascii="Consolas" w:eastAsia="Times New Roman" w:hAnsi="Consolas" w:cs="Times New Roman"/>
+          <w:color w:val="CCCCCC"/>
+          <w:sz w:val="21"/>
+          <w:szCs w:val="21"/>
+          <w:lang w:bidi="hi-IN"/>
+        </w:rPr>
+        <w:t>    },</w:t>
+      </w:r>
+    </w:p>
+    <w:p>
+      <w:pPr>
+        <w:shd w:val="clear" w:color="auto" w:fill="1F1F1F"/>
+        <w:spacing w:after="0" w:line="285" w:lineRule="atLeast"/>
+        <w:rPr>
+          <w:rFonts w:ascii="Consolas" w:eastAsia="Times New Roman" w:hAnsi="Consolas" w:cs="Times New Roman"/>
+          <w:color w:val="CCCCCC"/>
+          <w:sz w:val="21"/>
+          <w:szCs w:val="21"/>
+          <w:lang w:bidi="hi-IN"/>
+        </w:rPr>
+      </w:pPr>
+      <w:r>
+        <w:rPr>
+          <w:rFonts w:ascii="Consolas" w:eastAsia="Times New Roman" w:hAnsi="Consolas" w:cs="Times New Roman"/>
+          <w:color w:val="CCCCCC"/>
+          <w:sz w:val="21"/>
+          <w:szCs w:val="21"/>
+          <w:lang w:bidi="hi-IN"/>
+        </w:rPr>
+        <w:t>});</w:t>
+      </w:r>
+    </w:p>
+    <w:p>
+      <w:pPr>
+        <w:shd w:val="clear" w:color="auto" w:fill="1F1F1F"/>
+        <w:spacing w:after="0" w:line="285" w:lineRule="atLeast"/>
+        <w:rPr>
+          <w:rFonts w:ascii="Consolas" w:eastAsia="Times New Roman" w:hAnsi="Consolas" w:cs="Times New Roman"/>
+          <w:color w:val="CCCCCC"/>
+          <w:sz w:val="21"/>
+          <w:szCs w:val="21"/>
+          <w:lang w:bidi="hi-IN"/>
+        </w:rPr>
+      </w:pPr>
+    </w:p>
+    <w:p>
+      <w:pPr>
+        <w:shd w:val="clear" w:color="auto" w:fill="1F1F1F"/>
+        <w:spacing w:after="0" w:line="285" w:lineRule="atLeast"/>
+        <w:rPr>
+          <w:rFonts w:ascii="Consolas" w:eastAsia="Times New Roman" w:hAnsi="Consolas" w:cs="Times New Roman"/>
+          <w:color w:val="CCCCCC"/>
+          <w:sz w:val="21"/>
+          <w:szCs w:val="21"/>
+          <w:lang w:bidi="hi-IN"/>
+        </w:rPr>
+      </w:pPr>
+      <w:proofErr w:type="gramStart"/>
+      <w:r>
+        <w:rPr>
+          <w:rFonts w:ascii="Consolas" w:eastAsia="Times New Roman" w:hAnsi="Consolas" w:cs="Times New Roman"/>
+          <w:color w:val="C586C0"/>
+          <w:sz w:val="21"/>
+          <w:szCs w:val="21"/>
+          <w:lang w:bidi="hi-IN"/>
+        </w:rPr>
+        <w:t>export</w:t>
+      </w:r>
+      <w:proofErr w:type="gramEnd"/>
+      <w:r>
+        <w:rPr>
+          <w:rFonts w:ascii="Consolas" w:eastAsia="Times New Roman" w:hAnsi="Consolas" w:cs="Times New Roman"/>
+          <w:color w:val="CCCCCC"/>
+          <w:sz w:val="21"/>
+          <w:szCs w:val="21"/>
+          <w:lang w:bidi="hi-IN"/>
+        </w:rPr>
+        <w:t xml:space="preserve"> </w:t>
+      </w:r>
+      <w:proofErr w:type="spellStart"/>
+      <w:r>
+        <w:rPr>
+          <w:rFonts w:ascii="Consolas" w:eastAsia="Times New Roman" w:hAnsi="Consolas" w:cs="Times New Roman"/>
+          <w:color w:val="569CD6"/>
+          <w:sz w:val="21"/>
+          <w:szCs w:val="21"/>
+          <w:lang w:bidi="hi-IN"/>
+        </w:rPr>
+        <w:t>const</w:t>
+      </w:r>
+      <w:proofErr w:type="spellEnd"/>
+      <w:r>
+        <w:rPr>
+          <w:rFonts w:ascii="Consolas" w:eastAsia="Times New Roman" w:hAnsi="Consolas" w:cs="Times New Roman"/>
+          <w:color w:val="CCCCCC"/>
+          <w:sz w:val="21"/>
+          <w:szCs w:val="21"/>
+          <w:lang w:bidi="hi-IN"/>
+        </w:rPr>
+        <w:t xml:space="preserve"> </w:t>
+      </w:r>
+      <w:r>
+        <w:rPr>
+          <w:rFonts w:ascii="Consolas" w:eastAsia="Times New Roman" w:hAnsi="Consolas" w:cs="Times New Roman"/>
+          <w:color w:val="4FC1FF"/>
+          <w:sz w:val="21"/>
+          <w:szCs w:val="21"/>
+          <w:lang w:bidi="hi-IN"/>
+        </w:rPr>
+        <w:t>upload</w:t>
+      </w:r>
+      <w:r>
+        <w:rPr>
+          <w:rFonts w:ascii="Consolas" w:eastAsia="Times New Roman" w:hAnsi="Consolas" w:cs="Times New Roman"/>
+          <w:color w:val="CCCCCC"/>
+          <w:sz w:val="21"/>
+          <w:szCs w:val="21"/>
+          <w:lang w:bidi="hi-IN"/>
+        </w:rPr>
+        <w:t xml:space="preserve"> </w:t>
+      </w:r>
+      <w:r>
+        <w:rPr>
+          <w:rFonts w:ascii="Consolas" w:eastAsia="Times New Roman" w:hAnsi="Consolas" w:cs="Times New Roman"/>
+          <w:color w:val="D4D4D4"/>
+          <w:sz w:val="21"/>
+          <w:szCs w:val="21"/>
+          <w:lang w:bidi="hi-IN"/>
+        </w:rPr>
+        <w:t>=</w:t>
+      </w:r>
+      <w:r>
+        <w:rPr>
+          <w:rFonts w:ascii="Consolas" w:eastAsia="Times New Roman" w:hAnsi="Consolas" w:cs="Times New Roman"/>
+          <w:color w:val="CCCCCC"/>
+          <w:sz w:val="21"/>
+          <w:szCs w:val="21"/>
+          <w:lang w:bidi="hi-IN"/>
+        </w:rPr>
+        <w:t xml:space="preserve"> </w:t>
+      </w:r>
+      <w:r>
+        <w:rPr>
+          <w:rFonts w:ascii="Consolas" w:eastAsia="Times New Roman" w:hAnsi="Consolas" w:cs="Times New Roman"/>
+          <w:color w:val="DCDCAA"/>
+          <w:sz w:val="21"/>
+          <w:szCs w:val="21"/>
+          <w:lang w:bidi="hi-IN"/>
+        </w:rPr>
+        <w:t>multer</w:t>
+      </w:r>
+      <w:r>
+        <w:rPr>
+          <w:rFonts w:ascii="Consolas" w:eastAsia="Times New Roman" w:hAnsi="Consolas" w:cs="Times New Roman"/>
+          <w:color w:val="CCCCCC"/>
+          <w:sz w:val="21"/>
+          <w:szCs w:val="21"/>
+          <w:lang w:bidi="hi-IN"/>
+        </w:rPr>
+        <w:t xml:space="preserve">({ </w:t>
+      </w:r>
+      <w:r>
+        <w:rPr>
+          <w:rFonts w:ascii="Consolas" w:eastAsia="Times New Roman" w:hAnsi="Consolas" w:cs="Times New Roman"/>
+          <w:color w:val="9CDCFE"/>
+          <w:sz w:val="21"/>
+          <w:szCs w:val="21"/>
+          <w:lang w:bidi="hi-IN"/>
+        </w:rPr>
+        <w:t>storage</w:t>
+      </w:r>
+      <w:r>
+        <w:rPr>
+          <w:rFonts w:ascii="Consolas" w:eastAsia="Times New Roman" w:hAnsi="Consolas" w:cs="Times New Roman"/>
+          <w:color w:val="CCCCCC"/>
+          <w:sz w:val="21"/>
+          <w:szCs w:val="21"/>
+          <w:lang w:bidi="hi-IN"/>
+        </w:rPr>
+        <w:t xml:space="preserve"> });</w:t>
+      </w:r>
+    </w:p>
+    <w:p>
+      <w:pPr>
+        <w:pStyle w:val="NormalWeb"/>
+      </w:pPr>
+      <w:r>
+        <w:t xml:space="preserve">This code </w:t>
+      </w:r>
+      <w:r>
+        <w:rPr>
+          <w:highlight w:val="green"/>
+        </w:rPr>
+        <w:t xml:space="preserve">defines a file upload handler using the </w:t>
+      </w:r>
+      <w:r>
+        <w:rPr>
+          <w:rStyle w:val="Strong"/>
+          <w:highlight w:val="green"/>
+        </w:rPr>
+        <w:t>Multer</w:t>
+      </w:r>
+      <w:r>
+        <w:rPr>
+          <w:highlight w:val="green"/>
+        </w:rPr>
+        <w:t xml:space="preserve"> middleware in Node.js</w:t>
+      </w:r>
+      <w:r>
+        <w:t xml:space="preserve">. </w:t>
+      </w:r>
+      <w:r>
+        <w:rPr>
+          <w:highlight w:val="green"/>
+        </w:rPr>
+        <w:t>It configures Multer to store uploaded files on the local disk</w:t>
+      </w:r>
+      <w:r>
+        <w:t xml:space="preserve"> with specific settings for their </w:t>
+      </w:r>
+      <w:r>
+        <w:rPr>
+          <w:rStyle w:val="Strong"/>
+        </w:rPr>
+        <w:t>destination</w:t>
+      </w:r>
+      <w:r>
+        <w:t xml:space="preserve"> and </w:t>
+      </w:r>
+      <w:r>
+        <w:rPr>
+          <w:rStyle w:val="Strong"/>
+        </w:rPr>
+        <w:t>filename</w:t>
+      </w:r>
+      <w:r>
+        <w:t>.</w:t>
+      </w:r>
+    </w:p>
+    <w:p>
+      <w:r>
+        <w:pict>
+          <v:rect id="_x0000_i1025" style="width:0;height:1.5pt" o:hralign="center" o:hrstd="t" o:hr="t" fillcolor="#a0a0a0" stroked="f"/>
+        </w:pict>
+      </w:r>
+    </w:p>
+    <w:p>
+      <w:pPr>
+        <w:pStyle w:val="Heading3"/>
+      </w:pPr>
+      <w:r>
+        <w:rPr>
+          <w:rStyle w:val="Strong"/>
+          <w:b/>
+          <w:bCs/>
+        </w:rPr>
+        <w:lastRenderedPageBreak/>
+        <w:t>Code Breakdown</w:t>
+      </w:r>
+    </w:p>
+    <w:p>
+      <w:pPr>
+        <w:numPr>
+          <w:ilvl w:val="0"/>
+          <w:numId w:val="2"/>
+        </w:numPr>
+        <w:spacing w:before="100" w:beforeAutospacing="1" w:after="100" w:afterAutospacing="1" w:line="240" w:lineRule="auto"/>
+        <w:rPr>
+          <w:rStyle w:val="Strong"/>
+          <w:b w:val="0"/>
+          <w:bCs w:val="0"/>
+        </w:rPr>
+      </w:pPr>
+      <w:r>
+        <w:rPr>
+          <w:rStyle w:val="Strong"/>
+        </w:rPr>
+        <w:t>Import Multer</w:t>
+      </w:r>
+    </w:p>
+    <w:p>
+      <w:pPr>
+        <w:shd w:val="clear" w:color="auto" w:fill="1F1F1F"/>
+        <w:spacing w:after="0" w:line="285" w:lineRule="atLeast"/>
+        <w:rPr>
+          <w:rFonts w:ascii="Consolas" w:eastAsia="Times New Roman" w:hAnsi="Consolas" w:cs="Times New Roman"/>
+          <w:color w:val="CCCCCC"/>
+          <w:sz w:val="21"/>
+          <w:szCs w:val="21"/>
+          <w:lang w:bidi="hi-IN"/>
+        </w:rPr>
+      </w:pPr>
+      <w:proofErr w:type="gramStart"/>
+      <w:r>
+        <w:rPr>
+          <w:rFonts w:ascii="Consolas" w:eastAsia="Times New Roman" w:hAnsi="Consolas" w:cs="Times New Roman"/>
+          <w:color w:val="C586C0"/>
+          <w:sz w:val="21"/>
+          <w:szCs w:val="21"/>
+          <w:lang w:bidi="hi-IN"/>
+        </w:rPr>
+        <w:t>import</w:t>
+      </w:r>
+      <w:proofErr w:type="gramEnd"/>
+      <w:r>
+        <w:rPr>
+          <w:rFonts w:ascii="Consolas" w:eastAsia="Times New Roman" w:hAnsi="Consolas" w:cs="Times New Roman"/>
+          <w:color w:val="CCCCCC"/>
+          <w:sz w:val="21"/>
+          <w:szCs w:val="21"/>
+          <w:lang w:bidi="hi-IN"/>
+        </w:rPr>
+        <w:t xml:space="preserve"> </w:t>
+      </w:r>
+      <w:r>
+        <w:rPr>
+          <w:rFonts w:ascii="Consolas" w:eastAsia="Times New Roman" w:hAnsi="Consolas" w:cs="Times New Roman"/>
+          <w:color w:val="9CDCFE"/>
+          <w:sz w:val="21"/>
+          <w:szCs w:val="21"/>
+          <w:lang w:bidi="hi-IN"/>
+        </w:rPr>
+        <w:t>multer</w:t>
+      </w:r>
+      <w:r>
+        <w:rPr>
+          <w:rFonts w:ascii="Consolas" w:eastAsia="Times New Roman" w:hAnsi="Consolas" w:cs="Times New Roman"/>
+          <w:color w:val="CCCCCC"/>
+          <w:sz w:val="21"/>
+          <w:szCs w:val="21"/>
+          <w:lang w:bidi="hi-IN"/>
+        </w:rPr>
+        <w:t xml:space="preserve"> </w:t>
+      </w:r>
+      <w:r>
+        <w:rPr>
+          <w:rFonts w:ascii="Consolas" w:eastAsia="Times New Roman" w:hAnsi="Consolas" w:cs="Times New Roman"/>
+          <w:color w:val="C586C0"/>
+          <w:sz w:val="21"/>
+          <w:szCs w:val="21"/>
+          <w:lang w:bidi="hi-IN"/>
+        </w:rPr>
+        <w:t>from</w:t>
+      </w:r>
+      <w:r>
+        <w:rPr>
+          <w:rFonts w:ascii="Consolas" w:eastAsia="Times New Roman" w:hAnsi="Consolas" w:cs="Times New Roman"/>
+          <w:color w:val="CCCCCC"/>
+          <w:sz w:val="21"/>
+          <w:szCs w:val="21"/>
+          <w:lang w:bidi="hi-IN"/>
+        </w:rPr>
+        <w:t xml:space="preserve"> </w:t>
+      </w:r>
+      <w:r>
+        <w:rPr>
+          <w:rFonts w:ascii="Consolas" w:eastAsia="Times New Roman" w:hAnsi="Consolas" w:cs="Times New Roman"/>
+          <w:color w:val="CE9178"/>
+          <w:sz w:val="21"/>
+          <w:szCs w:val="21"/>
+          <w:lang w:bidi="hi-IN"/>
+        </w:rPr>
+        <w:t>"multer"</w:t>
+      </w:r>
+      <w:r>
+        <w:rPr>
+          <w:rFonts w:ascii="Consolas" w:eastAsia="Times New Roman" w:hAnsi="Consolas" w:cs="Times New Roman"/>
+          <w:color w:val="CCCCCC"/>
+          <w:sz w:val="21"/>
+          <w:szCs w:val="21"/>
+          <w:lang w:bidi="hi-IN"/>
+        </w:rPr>
+        <w:t>;</w:t>
+      </w:r>
+    </w:p>
+    <w:p>
+      <w:pPr>
+        <w:numPr>
+          <w:ilvl w:val="1"/>
+          <w:numId w:val="2"/>
+        </w:numPr>
+        <w:spacing w:before="100" w:beforeAutospacing="1" w:after="100" w:afterAutospacing="1" w:line="240" w:lineRule="auto"/>
+      </w:pPr>
+      <w:r>
+        <w:t xml:space="preserve">The </w:t>
+      </w:r>
+      <w:r>
+        <w:rPr>
+          <w:rStyle w:val="HTMLCode"/>
+          <w:rFonts w:eastAsiaTheme="minorHAnsi"/>
+        </w:rPr>
+        <w:t>multer</w:t>
+      </w:r>
+      <w:r>
+        <w:t xml:space="preserve"> library is imported to handle file uploads.</w:t>
+      </w:r>
+    </w:p>
+    <w:p>
+      <w:pPr>
+        <w:spacing w:after="0"/>
+      </w:pPr>
+      <w:r>
+        <w:pict>
+          <v:rect id="_x0000_i1026" style="width:0;height:1.5pt" o:hralign="center" o:hrstd="t" o:hr="t" fillcolor="#a0a0a0" stroked="f"/>
+        </w:pict>
+      </w:r>
+    </w:p>
+    <w:p>
+      <w:pPr>
+        <w:pStyle w:val="NormalWeb"/>
+        <w:numPr>
+          <w:ilvl w:val="0"/>
+          <w:numId w:val="3"/>
+        </w:numPr>
+        <w:rPr>
+          <w:rStyle w:val="Strong"/>
+          <w:b w:val="0"/>
+          <w:bCs w:val="0"/>
+        </w:rPr>
+      </w:pPr>
+      <w:r>
+        <w:rPr>
+          <w:rStyle w:val="Strong"/>
+        </w:rPr>
+        <w:t>Storage Configuration</w:t>
+      </w:r>
+    </w:p>
+    <w:p>
+      <w:pPr>
+        <w:shd w:val="clear" w:color="auto" w:fill="1F1F1F"/>
+        <w:spacing w:after="0" w:line="285" w:lineRule="atLeast"/>
+        <w:rPr>
+          <w:rFonts w:ascii="Consolas" w:eastAsia="Times New Roman" w:hAnsi="Consolas" w:cs="Times New Roman"/>
+          <w:color w:val="CCCCCC"/>
+          <w:sz w:val="21"/>
+          <w:szCs w:val="21"/>
+          <w:lang w:bidi="hi-IN"/>
+        </w:rPr>
+      </w:pPr>
+      <w:proofErr w:type="spellStart"/>
+      <w:proofErr w:type="gramStart"/>
+      <w:r>
+        <w:rPr>
+          <w:rFonts w:ascii="Consolas" w:eastAsia="Times New Roman" w:hAnsi="Consolas" w:cs="Times New Roman"/>
+          <w:color w:val="569CD6"/>
+          <w:sz w:val="21"/>
+          <w:szCs w:val="21"/>
+          <w:lang w:bidi="hi-IN"/>
+        </w:rPr>
+        <w:t>const</w:t>
+      </w:r>
+      <w:proofErr w:type="spellEnd"/>
+      <w:proofErr w:type="gramEnd"/>
+      <w:r>
+        <w:rPr>
+          <w:rFonts w:ascii="Consolas" w:eastAsia="Times New Roman" w:hAnsi="Consolas" w:cs="Times New Roman"/>
+          <w:color w:val="CCCCCC"/>
+          <w:sz w:val="21"/>
+          <w:szCs w:val="21"/>
+          <w:lang w:bidi="hi-IN"/>
+        </w:rPr>
+        <w:t xml:space="preserve"> </w:t>
+      </w:r>
+      <w:r>
+        <w:rPr>
+          <w:rFonts w:ascii="Consolas" w:eastAsia="Times New Roman" w:hAnsi="Consolas" w:cs="Times New Roman"/>
+          <w:color w:val="4FC1FF"/>
+          <w:sz w:val="21"/>
+          <w:szCs w:val="21"/>
+          <w:lang w:bidi="hi-IN"/>
+        </w:rPr>
+        <w:t>storage</w:t>
+      </w:r>
+      <w:r>
+        <w:rPr>
+          <w:rFonts w:ascii="Consolas" w:eastAsia="Times New Roman" w:hAnsi="Consolas" w:cs="Times New Roman"/>
+          <w:color w:val="CCCCCC"/>
+          <w:sz w:val="21"/>
+          <w:szCs w:val="21"/>
+          <w:lang w:bidi="hi-IN"/>
+        </w:rPr>
+        <w:t xml:space="preserve"> </w:t>
+      </w:r>
+      <w:r>
+        <w:rPr>
+          <w:rFonts w:ascii="Consolas" w:eastAsia="Times New Roman" w:hAnsi="Consolas" w:cs="Times New Roman"/>
+          <w:color w:val="D4D4D4"/>
+          <w:sz w:val="21"/>
+          <w:szCs w:val="21"/>
+          <w:lang w:bidi="hi-IN"/>
+        </w:rPr>
+        <w:t>=</w:t>
+      </w:r>
+      <w:r>
+        <w:rPr>
+          <w:rFonts w:ascii="Consolas" w:eastAsia="Times New Roman" w:hAnsi="Consolas" w:cs="Times New Roman"/>
+          <w:color w:val="CCCCCC"/>
+          <w:sz w:val="21"/>
+          <w:szCs w:val="21"/>
+          <w:lang w:bidi="hi-IN"/>
+        </w:rPr>
+        <w:t xml:space="preserve"> </w:t>
+      </w:r>
+      <w:proofErr w:type="spellStart"/>
+      <w:r>
+        <w:rPr>
+          <w:rFonts w:ascii="Consolas" w:eastAsia="Times New Roman" w:hAnsi="Consolas" w:cs="Times New Roman"/>
+          <w:color w:val="DCDCAA"/>
+          <w:sz w:val="21"/>
+          <w:szCs w:val="21"/>
+          <w:lang w:bidi="hi-IN"/>
+        </w:rPr>
+        <w:t>multer</w:t>
+      </w:r>
+      <w:r>
+        <w:rPr>
+          <w:rFonts w:ascii="Consolas" w:eastAsia="Times New Roman" w:hAnsi="Consolas" w:cs="Times New Roman"/>
+          <w:color w:val="CCCCCC"/>
+          <w:sz w:val="21"/>
+          <w:szCs w:val="21"/>
+          <w:lang w:bidi="hi-IN"/>
+        </w:rPr>
+        <w:t>.</w:t>
+      </w:r>
+      <w:r>
+        <w:rPr>
+          <w:rFonts w:ascii="Consolas" w:eastAsia="Times New Roman" w:hAnsi="Consolas" w:cs="Times New Roman"/>
+          <w:color w:val="DCDCAA"/>
+          <w:sz w:val="21"/>
+          <w:szCs w:val="21"/>
+          <w:lang w:bidi="hi-IN"/>
+        </w:rPr>
+        <w:t>diskStorage</w:t>
+      </w:r>
+      <w:proofErr w:type="spellEnd"/>
+      <w:r>
+        <w:rPr>
+          <w:rFonts w:ascii="Consolas" w:eastAsia="Times New Roman" w:hAnsi="Consolas" w:cs="Times New Roman"/>
+          <w:color w:val="CCCCCC"/>
+          <w:sz w:val="21"/>
+          <w:szCs w:val="21"/>
+          <w:lang w:bidi="hi-IN"/>
+        </w:rPr>
+        <w:t>({</w:t>
+      </w:r>
+    </w:p>
+    <w:p>
+      <w:pPr>
+        <w:shd w:val="clear" w:color="auto" w:fill="1F1F1F"/>
+        <w:spacing w:after="0" w:line="285" w:lineRule="atLeast"/>
+        <w:rPr>
+          <w:rFonts w:ascii="Consolas" w:eastAsia="Times New Roman" w:hAnsi="Consolas" w:cs="Times New Roman"/>
+          <w:color w:val="CCCCCC"/>
+          <w:sz w:val="21"/>
+          <w:szCs w:val="21"/>
+          <w:lang w:bidi="hi-IN"/>
+        </w:rPr>
+      </w:pPr>
+      <w:r>
+        <w:rPr>
+          <w:rFonts w:ascii="Consolas" w:eastAsia="Times New Roman" w:hAnsi="Consolas" w:cs="Times New Roman"/>
+          <w:color w:val="CCCCCC"/>
+          <w:sz w:val="21"/>
+          <w:szCs w:val="21"/>
+          <w:lang w:bidi="hi-IN"/>
+        </w:rPr>
+        <w:tab/>
+        <w:t>// where to store the file</w:t>
+      </w:r>
+    </w:p>
+    <w:p>
+      <w:pPr>
+        <w:shd w:val="clear" w:color="auto" w:fill="1F1F1F"/>
+        <w:spacing w:after="0" w:line="285" w:lineRule="atLeast"/>
+        <w:rPr>
+          <w:rFonts w:ascii="Consolas" w:eastAsia="Times New Roman" w:hAnsi="Consolas" w:cs="Times New Roman"/>
+          <w:color w:val="CCCCCC"/>
+          <w:sz w:val="21"/>
+          <w:szCs w:val="21"/>
+          <w:lang w:bidi="hi-IN"/>
+        </w:rPr>
+      </w:pPr>
+      <w:r>
+        <w:rPr>
+          <w:rFonts w:ascii="Consolas" w:eastAsia="Times New Roman" w:hAnsi="Consolas" w:cs="Times New Roman"/>
+          <w:color w:val="CCCCCC"/>
+          <w:sz w:val="21"/>
+          <w:szCs w:val="21"/>
+          <w:lang w:bidi="hi-IN"/>
+        </w:rPr>
+        <w:t xml:space="preserve">    </w:t>
+      </w:r>
+      <w:proofErr w:type="gramStart"/>
+      <w:r>
+        <w:rPr>
+          <w:rFonts w:ascii="Consolas" w:eastAsia="Times New Roman" w:hAnsi="Consolas" w:cs="Times New Roman"/>
+          <w:color w:val="DCDCAA"/>
+          <w:sz w:val="21"/>
+          <w:szCs w:val="21"/>
+          <w:lang w:bidi="hi-IN"/>
+        </w:rPr>
+        <w:t>destination</w:t>
+      </w:r>
+      <w:proofErr w:type="gramEnd"/>
+      <w:r>
+        <w:rPr>
+          <w:rFonts w:ascii="Consolas" w:eastAsia="Times New Roman" w:hAnsi="Consolas" w:cs="Times New Roman"/>
+          <w:color w:val="9CDCFE"/>
+          <w:sz w:val="21"/>
+          <w:szCs w:val="21"/>
+          <w:lang w:bidi="hi-IN"/>
+        </w:rPr>
+        <w:t>:</w:t>
+      </w:r>
+      <w:r>
+        <w:rPr>
+          <w:rFonts w:ascii="Consolas" w:eastAsia="Times New Roman" w:hAnsi="Consolas" w:cs="Times New Roman"/>
+          <w:color w:val="CCCCCC"/>
+          <w:sz w:val="21"/>
+          <w:szCs w:val="21"/>
+          <w:lang w:bidi="hi-IN"/>
+        </w:rPr>
+        <w:t xml:space="preserve"> </w:t>
+      </w:r>
+      <w:r>
+        <w:rPr>
+          <w:rFonts w:ascii="Consolas" w:eastAsia="Times New Roman" w:hAnsi="Consolas" w:cs="Times New Roman"/>
+          <w:color w:val="569CD6"/>
+          <w:sz w:val="21"/>
+          <w:szCs w:val="21"/>
+          <w:lang w:bidi="hi-IN"/>
+        </w:rPr>
+        <w:t>function</w:t>
+      </w:r>
+      <w:r>
+        <w:rPr>
+          <w:rFonts w:ascii="Consolas" w:eastAsia="Times New Roman" w:hAnsi="Consolas" w:cs="Times New Roman"/>
+          <w:color w:val="CCCCCC"/>
+          <w:sz w:val="21"/>
+          <w:szCs w:val="21"/>
+          <w:lang w:bidi="hi-IN"/>
+        </w:rPr>
+        <w:t xml:space="preserve"> (</w:t>
+      </w:r>
+      <w:proofErr w:type="spellStart"/>
+      <w:r>
+        <w:rPr>
+          <w:rFonts w:ascii="Consolas" w:eastAsia="Times New Roman" w:hAnsi="Consolas" w:cs="Times New Roman"/>
+          <w:color w:val="9CDCFE"/>
+          <w:sz w:val="21"/>
+          <w:szCs w:val="21"/>
+          <w:lang w:bidi="hi-IN"/>
+        </w:rPr>
+        <w:t>req</w:t>
+      </w:r>
+      <w:proofErr w:type="spellEnd"/>
+      <w:r>
+        <w:rPr>
+          <w:rFonts w:ascii="Consolas" w:eastAsia="Times New Roman" w:hAnsi="Consolas" w:cs="Times New Roman"/>
+          <w:color w:val="CCCCCC"/>
+          <w:sz w:val="21"/>
+          <w:szCs w:val="21"/>
+          <w:lang w:bidi="hi-IN"/>
+        </w:rPr>
+        <w:t xml:space="preserve">, </w:t>
+      </w:r>
+      <w:r>
+        <w:rPr>
+          <w:rFonts w:ascii="Consolas" w:eastAsia="Times New Roman" w:hAnsi="Consolas" w:cs="Times New Roman"/>
+          <w:color w:val="9CDCFE"/>
+          <w:sz w:val="21"/>
+          <w:szCs w:val="21"/>
+          <w:lang w:bidi="hi-IN"/>
+        </w:rPr>
+        <w:t>file</w:t>
+      </w:r>
+      <w:r>
+        <w:rPr>
+          <w:rFonts w:ascii="Consolas" w:eastAsia="Times New Roman" w:hAnsi="Consolas" w:cs="Times New Roman"/>
+          <w:color w:val="CCCCCC"/>
+          <w:sz w:val="21"/>
+          <w:szCs w:val="21"/>
+          <w:lang w:bidi="hi-IN"/>
+        </w:rPr>
+        <w:t xml:space="preserve">, </w:t>
+      </w:r>
+      <w:proofErr w:type="spellStart"/>
+      <w:r>
+        <w:rPr>
+          <w:rFonts w:ascii="Consolas" w:eastAsia="Times New Roman" w:hAnsi="Consolas" w:cs="Times New Roman"/>
+          <w:color w:val="DCDCAA"/>
+          <w:sz w:val="21"/>
+          <w:szCs w:val="21"/>
+          <w:lang w:bidi="hi-IN"/>
+        </w:rPr>
+        <w:t>callBackFunction</w:t>
+      </w:r>
+      <w:proofErr w:type="spellEnd"/>
+      <w:r>
+        <w:rPr>
+          <w:rFonts w:ascii="Consolas" w:eastAsia="Times New Roman" w:hAnsi="Consolas" w:cs="Times New Roman"/>
+          <w:color w:val="CCCCCC"/>
+          <w:sz w:val="21"/>
+          <w:szCs w:val="21"/>
+          <w:lang w:bidi="hi-IN"/>
+        </w:rPr>
+        <w:t>) {</w:t>
+      </w:r>
+    </w:p>
+    <w:p>
+      <w:pPr>
+        <w:shd w:val="clear" w:color="auto" w:fill="1F1F1F"/>
+        <w:spacing w:after="0" w:line="285" w:lineRule="atLeast"/>
+        <w:rPr>
+          <w:rFonts w:ascii="Consolas" w:eastAsia="Times New Roman" w:hAnsi="Consolas" w:cs="Times New Roman"/>
+          <w:color w:val="CCCCCC"/>
+          <w:sz w:val="21"/>
+          <w:szCs w:val="21"/>
+          <w:lang w:bidi="hi-IN"/>
+        </w:rPr>
+      </w:pPr>
+      <w:r>
+        <w:rPr>
+          <w:rFonts w:ascii="Consolas" w:eastAsia="Times New Roman" w:hAnsi="Consolas" w:cs="Times New Roman"/>
+          <w:color w:val="CCCCCC"/>
+          <w:sz w:val="21"/>
+          <w:szCs w:val="21"/>
+          <w:lang w:bidi="hi-IN"/>
+        </w:rPr>
+        <w:t xml:space="preserve">        </w:t>
+      </w:r>
+      <w:proofErr w:type="spellStart"/>
+      <w:proofErr w:type="gramStart"/>
+      <w:r>
+        <w:rPr>
+          <w:rFonts w:ascii="Consolas" w:eastAsia="Times New Roman" w:hAnsi="Consolas" w:cs="Times New Roman"/>
+          <w:color w:val="DCDCAA"/>
+          <w:sz w:val="21"/>
+          <w:szCs w:val="21"/>
+          <w:lang w:bidi="hi-IN"/>
+        </w:rPr>
+        <w:t>callBackFunction</w:t>
+      </w:r>
+      <w:proofErr w:type="spellEnd"/>
+      <w:r>
+        <w:rPr>
+          <w:rFonts w:ascii="Consolas" w:eastAsia="Times New Roman" w:hAnsi="Consolas" w:cs="Times New Roman"/>
+          <w:color w:val="CCCCCC"/>
+          <w:sz w:val="21"/>
+          <w:szCs w:val="21"/>
+          <w:lang w:bidi="hi-IN"/>
+        </w:rPr>
+        <w:t>(</w:t>
+      </w:r>
+      <w:proofErr w:type="gramEnd"/>
+      <w:r>
+        <w:rPr>
+          <w:rFonts w:ascii="Consolas" w:eastAsia="Times New Roman" w:hAnsi="Consolas" w:cs="Times New Roman"/>
+          <w:color w:val="569CD6"/>
+          <w:sz w:val="21"/>
+          <w:szCs w:val="21"/>
+          <w:lang w:bidi="hi-IN"/>
+        </w:rPr>
+        <w:t>null</w:t>
+      </w:r>
+      <w:r>
+        <w:rPr>
+          <w:rFonts w:ascii="Consolas" w:eastAsia="Times New Roman" w:hAnsi="Consolas" w:cs="Times New Roman"/>
+          <w:color w:val="CCCCCC"/>
+          <w:sz w:val="21"/>
+          <w:szCs w:val="21"/>
+          <w:lang w:bidi="hi-IN"/>
+        </w:rPr>
+        <w:t xml:space="preserve">, </w:t>
+      </w:r>
+      <w:r>
+        <w:rPr>
+          <w:rFonts w:ascii="Consolas" w:eastAsia="Times New Roman" w:hAnsi="Consolas" w:cs="Times New Roman"/>
+          <w:color w:val="CE9178"/>
+          <w:sz w:val="21"/>
+          <w:szCs w:val="21"/>
+          <w:lang w:bidi="hi-IN"/>
+        </w:rPr>
+        <w:t>"./public/temp"</w:t>
+      </w:r>
+      <w:r>
+        <w:rPr>
+          <w:rFonts w:ascii="Consolas" w:eastAsia="Times New Roman" w:hAnsi="Consolas" w:cs="Times New Roman"/>
+          <w:color w:val="CCCCCC"/>
+          <w:sz w:val="21"/>
+          <w:szCs w:val="21"/>
+          <w:lang w:bidi="hi-IN"/>
+        </w:rPr>
+        <w:t>);</w:t>
+      </w:r>
+    </w:p>
+    <w:p>
+      <w:pPr>
+        <w:shd w:val="clear" w:color="auto" w:fill="1F1F1F"/>
+        <w:spacing w:after="0" w:line="285" w:lineRule="atLeast"/>
+        <w:rPr>
+          <w:rFonts w:ascii="Consolas" w:eastAsia="Times New Roman" w:hAnsi="Consolas" w:cs="Times New Roman"/>
+          <w:color w:val="CCCCCC"/>
+          <w:sz w:val="21"/>
+          <w:szCs w:val="21"/>
+          <w:lang w:bidi="hi-IN"/>
+        </w:rPr>
+      </w:pPr>
+      <w:r>
+        <w:rPr>
+          <w:rFonts w:ascii="Consolas" w:eastAsia="Times New Roman" w:hAnsi="Consolas" w:cs="Times New Roman"/>
+          <w:color w:val="CCCCCC"/>
+          <w:sz w:val="21"/>
+          <w:szCs w:val="21"/>
+          <w:lang w:bidi="hi-IN"/>
+        </w:rPr>
+        <w:t>    },</w:t>
+      </w:r>
+    </w:p>
+    <w:p>
+      <w:pPr>
+        <w:shd w:val="clear" w:color="auto" w:fill="1F1F1F"/>
+        <w:spacing w:after="0" w:line="285" w:lineRule="atLeast"/>
+        <w:rPr>
+          <w:rFonts w:ascii="Consolas" w:eastAsia="Times New Roman" w:hAnsi="Consolas" w:cs="Times New Roman"/>
+          <w:color w:val="CCCCCC"/>
+          <w:sz w:val="21"/>
+          <w:szCs w:val="21"/>
+          <w:lang w:bidi="hi-IN"/>
+        </w:rPr>
+      </w:pPr>
+      <w:r>
+        <w:rPr>
+          <w:rFonts w:ascii="Consolas" w:eastAsia="Times New Roman" w:hAnsi="Consolas" w:cs="Times New Roman"/>
+          <w:color w:val="CCCCCC"/>
+          <w:sz w:val="21"/>
+          <w:szCs w:val="21"/>
+          <w:lang w:bidi="hi-IN"/>
+        </w:rPr>
+        <w:tab/>
+        <w:t xml:space="preserve">// what will be the file name </w:t>
+      </w:r>
+    </w:p>
+    <w:p>
+      <w:pPr>
+        <w:shd w:val="clear" w:color="auto" w:fill="1F1F1F"/>
+        <w:spacing w:after="0" w:line="285" w:lineRule="atLeast"/>
+        <w:rPr>
+          <w:rFonts w:ascii="Consolas" w:eastAsia="Times New Roman" w:hAnsi="Consolas" w:cs="Times New Roman"/>
+          <w:color w:val="CCCCCC"/>
+          <w:sz w:val="21"/>
+          <w:szCs w:val="21"/>
+          <w:lang w:bidi="hi-IN"/>
+        </w:rPr>
+      </w:pPr>
+      <w:r>
+        <w:rPr>
+          <w:rFonts w:ascii="Consolas" w:eastAsia="Times New Roman" w:hAnsi="Consolas" w:cs="Times New Roman"/>
+          <w:color w:val="CCCCCC"/>
+          <w:sz w:val="21"/>
+          <w:szCs w:val="21"/>
+          <w:lang w:bidi="hi-IN"/>
+        </w:rPr>
+        <w:t xml:space="preserve">    </w:t>
+      </w:r>
+      <w:proofErr w:type="gramStart"/>
+      <w:r>
+        <w:rPr>
+          <w:rFonts w:ascii="Consolas" w:eastAsia="Times New Roman" w:hAnsi="Consolas" w:cs="Times New Roman"/>
+          <w:color w:val="DCDCAA"/>
+          <w:sz w:val="21"/>
+          <w:szCs w:val="21"/>
+          <w:lang w:bidi="hi-IN"/>
+        </w:rPr>
+        <w:t>filename</w:t>
+      </w:r>
+      <w:proofErr w:type="gramEnd"/>
+      <w:r>
+        <w:rPr>
+          <w:rFonts w:ascii="Consolas" w:eastAsia="Times New Roman" w:hAnsi="Consolas" w:cs="Times New Roman"/>
+          <w:color w:val="9CDCFE"/>
+          <w:sz w:val="21"/>
+          <w:szCs w:val="21"/>
+          <w:lang w:bidi="hi-IN"/>
+        </w:rPr>
+        <w:t>:</w:t>
+      </w:r>
+      <w:r>
+        <w:rPr>
+          <w:rFonts w:ascii="Consolas" w:eastAsia="Times New Roman" w:hAnsi="Consolas" w:cs="Times New Roman"/>
+          <w:color w:val="CCCCCC"/>
+          <w:sz w:val="21"/>
+          <w:szCs w:val="21"/>
+          <w:lang w:bidi="hi-IN"/>
+        </w:rPr>
+        <w:t xml:space="preserve"> </w:t>
+      </w:r>
+      <w:r>
+        <w:rPr>
+          <w:rFonts w:ascii="Consolas" w:eastAsia="Times New Roman" w:hAnsi="Consolas" w:cs="Times New Roman"/>
+          <w:color w:val="569CD6"/>
+          <w:sz w:val="21"/>
+          <w:szCs w:val="21"/>
+          <w:lang w:bidi="hi-IN"/>
+        </w:rPr>
+        <w:t>function</w:t>
+      </w:r>
+      <w:r>
+        <w:rPr>
+          <w:rFonts w:ascii="Consolas" w:eastAsia="Times New Roman" w:hAnsi="Consolas" w:cs="Times New Roman"/>
+          <w:color w:val="CCCCCC"/>
+          <w:sz w:val="21"/>
+          <w:szCs w:val="21"/>
+          <w:lang w:bidi="hi-IN"/>
+        </w:rPr>
+        <w:t xml:space="preserve"> (</w:t>
+      </w:r>
+      <w:proofErr w:type="spellStart"/>
+      <w:r>
+        <w:rPr>
+          <w:rFonts w:ascii="Consolas" w:eastAsia="Times New Roman" w:hAnsi="Consolas" w:cs="Times New Roman"/>
+          <w:color w:val="9CDCFE"/>
+          <w:sz w:val="21"/>
+          <w:szCs w:val="21"/>
+          <w:lang w:bidi="hi-IN"/>
+        </w:rPr>
+        <w:t>req</w:t>
+      </w:r>
+      <w:proofErr w:type="spellEnd"/>
+      <w:r>
+        <w:rPr>
+          <w:rFonts w:ascii="Consolas" w:eastAsia="Times New Roman" w:hAnsi="Consolas" w:cs="Times New Roman"/>
+          <w:color w:val="CCCCCC"/>
+          <w:sz w:val="21"/>
+          <w:szCs w:val="21"/>
+          <w:lang w:bidi="hi-IN"/>
+        </w:rPr>
+        <w:t xml:space="preserve">, </w:t>
+      </w:r>
+      <w:r>
+        <w:rPr>
+          <w:rFonts w:ascii="Consolas" w:eastAsia="Times New Roman" w:hAnsi="Consolas" w:cs="Times New Roman"/>
+          <w:color w:val="9CDCFE"/>
+          <w:sz w:val="21"/>
+          <w:szCs w:val="21"/>
+          <w:lang w:bidi="hi-IN"/>
+        </w:rPr>
+        <w:t>file</w:t>
+      </w:r>
+      <w:r>
+        <w:rPr>
+          <w:rFonts w:ascii="Consolas" w:eastAsia="Times New Roman" w:hAnsi="Consolas" w:cs="Times New Roman"/>
+          <w:color w:val="CCCCCC"/>
+          <w:sz w:val="21"/>
+          <w:szCs w:val="21"/>
+          <w:lang w:bidi="hi-IN"/>
+        </w:rPr>
+        <w:t xml:space="preserve">, </w:t>
+      </w:r>
+      <w:proofErr w:type="spellStart"/>
+      <w:r>
+        <w:rPr>
+          <w:rFonts w:ascii="Consolas" w:eastAsia="Times New Roman" w:hAnsi="Consolas" w:cs="Times New Roman"/>
+          <w:color w:val="DCDCAA"/>
+          <w:sz w:val="21"/>
+          <w:szCs w:val="21"/>
+          <w:lang w:bidi="hi-IN"/>
+        </w:rPr>
+        <w:t>callBackFunction</w:t>
+      </w:r>
+      <w:proofErr w:type="spellEnd"/>
+      <w:r>
+        <w:rPr>
+          <w:rFonts w:ascii="Consolas" w:eastAsia="Times New Roman" w:hAnsi="Consolas" w:cs="Times New Roman"/>
+          <w:color w:val="CCCCCC"/>
+          <w:sz w:val="21"/>
+          <w:szCs w:val="21"/>
+          <w:lang w:bidi="hi-IN"/>
+        </w:rPr>
+        <w:t>) {</w:t>
+      </w:r>
+    </w:p>
+    <w:p>
+      <w:pPr>
+        <w:shd w:val="clear" w:color="auto" w:fill="1F1F1F"/>
+        <w:spacing w:after="0" w:line="285" w:lineRule="atLeast"/>
+        <w:rPr>
+          <w:rFonts w:ascii="Consolas" w:eastAsia="Times New Roman" w:hAnsi="Consolas" w:cs="Times New Roman"/>
+          <w:color w:val="CCCCCC"/>
+          <w:sz w:val="21"/>
+          <w:szCs w:val="21"/>
+          <w:lang w:bidi="hi-IN"/>
+        </w:rPr>
+      </w:pPr>
+      <w:r>
+        <w:rPr>
+          <w:rFonts w:ascii="Consolas" w:eastAsia="Times New Roman" w:hAnsi="Consolas" w:cs="Times New Roman"/>
+          <w:color w:val="CCCCCC"/>
+          <w:sz w:val="21"/>
+          <w:szCs w:val="21"/>
+          <w:lang w:bidi="hi-IN"/>
+        </w:rPr>
+        <w:t xml:space="preserve">        </w:t>
+      </w:r>
+      <w:proofErr w:type="spellStart"/>
+      <w:proofErr w:type="gramStart"/>
+      <w:r>
+        <w:rPr>
+          <w:rFonts w:ascii="Consolas" w:eastAsia="Times New Roman" w:hAnsi="Consolas" w:cs="Times New Roman"/>
+          <w:color w:val="DCDCAA"/>
+          <w:sz w:val="21"/>
+          <w:szCs w:val="21"/>
+          <w:lang w:bidi="hi-IN"/>
+        </w:rPr>
+        <w:t>callBackFunction</w:t>
+      </w:r>
+      <w:proofErr w:type="spellEnd"/>
+      <w:r>
+        <w:rPr>
+          <w:rFonts w:ascii="Consolas" w:eastAsia="Times New Roman" w:hAnsi="Consolas" w:cs="Times New Roman"/>
+          <w:color w:val="CCCCCC"/>
+          <w:sz w:val="21"/>
+          <w:szCs w:val="21"/>
+          <w:lang w:bidi="hi-IN"/>
+        </w:rPr>
+        <w:t>(</w:t>
+      </w:r>
+      <w:proofErr w:type="gramEnd"/>
+      <w:r>
+        <w:rPr>
+          <w:rFonts w:ascii="Consolas" w:eastAsia="Times New Roman" w:hAnsi="Consolas" w:cs="Times New Roman"/>
+          <w:color w:val="569CD6"/>
+          <w:sz w:val="21"/>
+          <w:szCs w:val="21"/>
+          <w:lang w:bidi="hi-IN"/>
+        </w:rPr>
+        <w:t>null</w:t>
+      </w:r>
+      <w:r>
+        <w:rPr>
+          <w:rFonts w:ascii="Consolas" w:eastAsia="Times New Roman" w:hAnsi="Consolas" w:cs="Times New Roman"/>
+          <w:color w:val="CCCCCC"/>
+          <w:sz w:val="21"/>
+          <w:szCs w:val="21"/>
+          <w:lang w:bidi="hi-IN"/>
+        </w:rPr>
+        <w:t xml:space="preserve">, </w:t>
+      </w:r>
+      <w:proofErr w:type="spellStart"/>
+      <w:r>
+        <w:rPr>
+          <w:rFonts w:ascii="Consolas" w:eastAsia="Times New Roman" w:hAnsi="Consolas" w:cs="Times New Roman"/>
+          <w:color w:val="9CDCFE"/>
+          <w:sz w:val="21"/>
+          <w:szCs w:val="21"/>
+          <w:lang w:bidi="hi-IN"/>
+        </w:rPr>
+        <w:t>file</w:t>
+      </w:r>
+      <w:r>
+        <w:rPr>
+          <w:rFonts w:ascii="Consolas" w:eastAsia="Times New Roman" w:hAnsi="Consolas" w:cs="Times New Roman"/>
+          <w:color w:val="CCCCCC"/>
+          <w:sz w:val="21"/>
+          <w:szCs w:val="21"/>
+          <w:lang w:bidi="hi-IN"/>
+        </w:rPr>
+        <w:t>.</w:t>
+      </w:r>
+      <w:r>
+        <w:rPr>
+          <w:rFonts w:ascii="Consolas" w:eastAsia="Times New Roman" w:hAnsi="Consolas" w:cs="Times New Roman"/>
+          <w:color w:val="9CDCFE"/>
+          <w:sz w:val="21"/>
+          <w:szCs w:val="21"/>
+          <w:lang w:bidi="hi-IN"/>
+        </w:rPr>
+        <w:t>originalname</w:t>
+      </w:r>
+      <w:proofErr w:type="spellEnd"/>
+      <w:r>
+        <w:rPr>
+          <w:rFonts w:ascii="Consolas" w:eastAsia="Times New Roman" w:hAnsi="Consolas" w:cs="Times New Roman"/>
+          <w:color w:val="CCCCCC"/>
+          <w:sz w:val="21"/>
+          <w:szCs w:val="21"/>
+          <w:lang w:bidi="hi-IN"/>
+        </w:rPr>
+        <w:t>);</w:t>
+      </w:r>
+    </w:p>
+    <w:p>
+      <w:pPr>
+        <w:shd w:val="clear" w:color="auto" w:fill="1F1F1F"/>
+        <w:spacing w:after="0" w:line="285" w:lineRule="atLeast"/>
+        <w:rPr>
+          <w:rFonts w:ascii="Consolas" w:eastAsia="Times New Roman" w:hAnsi="Consolas" w:cs="Times New Roman"/>
+          <w:color w:val="CCCCCC"/>
+          <w:sz w:val="21"/>
+          <w:szCs w:val="21"/>
+          <w:lang w:bidi="hi-IN"/>
+        </w:rPr>
+      </w:pPr>
+      <w:r>
+        <w:rPr>
+          <w:rFonts w:ascii="Consolas" w:eastAsia="Times New Roman" w:hAnsi="Consolas" w:cs="Times New Roman"/>
+          <w:color w:val="CCCCCC"/>
+          <w:sz w:val="21"/>
+          <w:szCs w:val="21"/>
+          <w:lang w:bidi="hi-IN"/>
+        </w:rPr>
+        <w:t xml:space="preserve">        </w:t>
+      </w:r>
+      <w:proofErr w:type="gramStart"/>
+      <w:r>
+        <w:rPr>
+          <w:rFonts w:ascii="Consolas" w:eastAsia="Times New Roman" w:hAnsi="Consolas" w:cs="Times New Roman"/>
+          <w:color w:val="9CDCFE"/>
+          <w:sz w:val="21"/>
+          <w:szCs w:val="21"/>
+          <w:lang w:bidi="hi-IN"/>
+        </w:rPr>
+        <w:t>console</w:t>
+      </w:r>
+      <w:r>
+        <w:rPr>
+          <w:rFonts w:ascii="Consolas" w:eastAsia="Times New Roman" w:hAnsi="Consolas" w:cs="Times New Roman"/>
+          <w:color w:val="CCCCCC"/>
+          <w:sz w:val="21"/>
+          <w:szCs w:val="21"/>
+          <w:lang w:bidi="hi-IN"/>
+        </w:rPr>
+        <w:t>.</w:t>
+      </w:r>
+      <w:r>
+        <w:rPr>
+          <w:rFonts w:ascii="Consolas" w:eastAsia="Times New Roman" w:hAnsi="Consolas" w:cs="Times New Roman"/>
+          <w:color w:val="DCDCAA"/>
+          <w:sz w:val="21"/>
+          <w:szCs w:val="21"/>
+          <w:lang w:bidi="hi-IN"/>
+        </w:rPr>
+        <w:t>log</w:t>
+      </w:r>
+      <w:r>
+        <w:rPr>
+          <w:rFonts w:ascii="Consolas" w:eastAsia="Times New Roman" w:hAnsi="Consolas" w:cs="Times New Roman"/>
+          <w:color w:val="CCCCCC"/>
+          <w:sz w:val="21"/>
+          <w:szCs w:val="21"/>
+          <w:lang w:bidi="hi-IN"/>
+        </w:rPr>
+        <w:t>(</w:t>
+      </w:r>
+      <w:proofErr w:type="gramEnd"/>
+      <w:r>
+        <w:rPr>
+          <w:rFonts w:ascii="Consolas" w:eastAsia="Times New Roman" w:hAnsi="Consolas" w:cs="Times New Roman"/>
+          <w:color w:val="CE9178"/>
+          <w:sz w:val="21"/>
+          <w:szCs w:val="21"/>
+          <w:lang w:bidi="hi-IN"/>
+        </w:rPr>
+        <w:t>"FROM MULTER FILENAME FUNCTION : ::"</w:t>
+      </w:r>
+      <w:r>
+        <w:rPr>
+          <w:rFonts w:ascii="Consolas" w:eastAsia="Times New Roman" w:hAnsi="Consolas" w:cs="Times New Roman"/>
+          <w:color w:val="CCCCCC"/>
+          <w:sz w:val="21"/>
+          <w:szCs w:val="21"/>
+          <w:lang w:bidi="hi-IN"/>
+        </w:rPr>
+        <w:t xml:space="preserve">, </w:t>
+      </w:r>
+      <w:r>
+        <w:rPr>
+          <w:rFonts w:ascii="Consolas" w:eastAsia="Times New Roman" w:hAnsi="Consolas" w:cs="Times New Roman"/>
+          <w:color w:val="9CDCFE"/>
+          <w:sz w:val="21"/>
+          <w:szCs w:val="21"/>
+          <w:lang w:bidi="hi-IN"/>
+        </w:rPr>
+        <w:t>file</w:t>
+      </w:r>
+      <w:r>
+        <w:rPr>
+          <w:rFonts w:ascii="Consolas" w:eastAsia="Times New Roman" w:hAnsi="Consolas" w:cs="Times New Roman"/>
+          <w:color w:val="CCCCCC"/>
+          <w:sz w:val="21"/>
+          <w:szCs w:val="21"/>
+          <w:lang w:bidi="hi-IN"/>
+        </w:rPr>
+        <w:t>);</w:t>
+      </w:r>
+    </w:p>
+    <w:p>
+      <w:pPr>
+        <w:shd w:val="clear" w:color="auto" w:fill="1F1F1F"/>
+        <w:spacing w:after="0" w:line="285" w:lineRule="atLeast"/>
+        <w:rPr>
+          <w:rFonts w:ascii="Consolas" w:eastAsia="Times New Roman" w:hAnsi="Consolas" w:cs="Times New Roman"/>
+          <w:color w:val="CCCCCC"/>
+          <w:sz w:val="21"/>
+          <w:szCs w:val="21"/>
+          <w:lang w:bidi="hi-IN"/>
+        </w:rPr>
+      </w:pPr>
+      <w:r>
+        <w:rPr>
+          <w:rFonts w:ascii="Consolas" w:eastAsia="Times New Roman" w:hAnsi="Consolas" w:cs="Times New Roman"/>
+          <w:color w:val="CCCCCC"/>
+          <w:sz w:val="21"/>
+          <w:szCs w:val="21"/>
+          <w:lang w:bidi="hi-IN"/>
+        </w:rPr>
+        <w:t>    },</w:t>
+      </w:r>
+    </w:p>
+    <w:p>
+      <w:pPr>
+        <w:shd w:val="clear" w:color="auto" w:fill="1F1F1F"/>
+        <w:spacing w:after="0" w:line="285" w:lineRule="atLeast"/>
+        <w:rPr>
+          <w:rFonts w:ascii="Consolas" w:eastAsia="Times New Roman" w:hAnsi="Consolas" w:cs="Times New Roman"/>
+          <w:color w:val="CCCCCC"/>
+          <w:sz w:val="21"/>
+          <w:szCs w:val="21"/>
+          <w:lang w:bidi="hi-IN"/>
+        </w:rPr>
+      </w:pPr>
+      <w:r>
+        <w:rPr>
+          <w:rFonts w:ascii="Consolas" w:eastAsia="Times New Roman" w:hAnsi="Consolas" w:cs="Times New Roman"/>
+          <w:color w:val="CCCCCC"/>
+          <w:sz w:val="21"/>
+          <w:szCs w:val="21"/>
+          <w:lang w:bidi="hi-IN"/>
+        </w:rPr>
+        <w:t>});</w:t>
+      </w:r>
+    </w:p>
+    <w:p>
+      <w:pPr>
+        <w:shd w:val="clear" w:color="auto" w:fill="1F1F1F"/>
+        <w:spacing w:after="0" w:line="285" w:lineRule="atLeast"/>
+        <w:rPr>
+          <w:rFonts w:ascii="Consolas" w:eastAsia="Times New Roman" w:hAnsi="Consolas" w:cs="Times New Roman"/>
+          <w:color w:val="CCCCCC"/>
+          <w:sz w:val="21"/>
+          <w:szCs w:val="21"/>
+          <w:lang w:bidi="hi-IN"/>
+        </w:rPr>
+      </w:pPr>
+    </w:p>
+    <w:p>
+      <w:pPr>
+        <w:shd w:val="clear" w:color="auto" w:fill="1F1F1F"/>
+        <w:spacing w:after="0" w:line="285" w:lineRule="atLeast"/>
+        <w:rPr>
+          <w:rFonts w:ascii="Consolas" w:eastAsia="Times New Roman" w:hAnsi="Consolas" w:cs="Times New Roman"/>
+          <w:color w:val="CCCCCC"/>
+          <w:sz w:val="21"/>
+          <w:szCs w:val="21"/>
+          <w:lang w:bidi="hi-IN"/>
+        </w:rPr>
+      </w:pPr>
+      <w:proofErr w:type="gramStart"/>
+      <w:r>
+        <w:rPr>
+          <w:rFonts w:ascii="Consolas" w:eastAsia="Times New Roman" w:hAnsi="Consolas" w:cs="Times New Roman"/>
+          <w:color w:val="C586C0"/>
+          <w:sz w:val="21"/>
+          <w:szCs w:val="21"/>
+          <w:lang w:bidi="hi-IN"/>
+        </w:rPr>
+        <w:t>export</w:t>
+      </w:r>
+      <w:proofErr w:type="gramEnd"/>
+      <w:r>
+        <w:rPr>
+          <w:rFonts w:ascii="Consolas" w:eastAsia="Times New Roman" w:hAnsi="Consolas" w:cs="Times New Roman"/>
+          <w:color w:val="CCCCCC"/>
+          <w:sz w:val="21"/>
+          <w:szCs w:val="21"/>
+          <w:lang w:bidi="hi-IN"/>
+        </w:rPr>
+        <w:t xml:space="preserve"> </w:t>
+      </w:r>
+      <w:proofErr w:type="spellStart"/>
+      <w:r>
+        <w:rPr>
+          <w:rFonts w:ascii="Consolas" w:eastAsia="Times New Roman" w:hAnsi="Consolas" w:cs="Times New Roman"/>
+          <w:color w:val="569CD6"/>
+          <w:sz w:val="21"/>
+          <w:szCs w:val="21"/>
+          <w:lang w:bidi="hi-IN"/>
+        </w:rPr>
+        <w:t>const</w:t>
+      </w:r>
+      <w:proofErr w:type="spellEnd"/>
+      <w:r>
+        <w:rPr>
+          <w:rFonts w:ascii="Consolas" w:eastAsia="Times New Roman" w:hAnsi="Consolas" w:cs="Times New Roman"/>
+          <w:color w:val="CCCCCC"/>
+          <w:sz w:val="21"/>
+          <w:szCs w:val="21"/>
+          <w:lang w:bidi="hi-IN"/>
+        </w:rPr>
+        <w:t xml:space="preserve"> </w:t>
+      </w:r>
+      <w:r>
+        <w:rPr>
+          <w:rFonts w:ascii="Consolas" w:eastAsia="Times New Roman" w:hAnsi="Consolas" w:cs="Times New Roman"/>
+          <w:color w:val="4FC1FF"/>
+          <w:sz w:val="21"/>
+          <w:szCs w:val="21"/>
+          <w:lang w:bidi="hi-IN"/>
+        </w:rPr>
+        <w:t>upload</w:t>
+      </w:r>
+      <w:r>
+        <w:rPr>
+          <w:rFonts w:ascii="Consolas" w:eastAsia="Times New Roman" w:hAnsi="Consolas" w:cs="Times New Roman"/>
+          <w:color w:val="CCCCCC"/>
+          <w:sz w:val="21"/>
+          <w:szCs w:val="21"/>
+          <w:lang w:bidi="hi-IN"/>
+        </w:rPr>
+        <w:t xml:space="preserve"> </w:t>
+      </w:r>
+      <w:r>
+        <w:rPr>
+          <w:rFonts w:ascii="Consolas" w:eastAsia="Times New Roman" w:hAnsi="Consolas" w:cs="Times New Roman"/>
+          <w:color w:val="D4D4D4"/>
+          <w:sz w:val="21"/>
+          <w:szCs w:val="21"/>
+          <w:lang w:bidi="hi-IN"/>
+        </w:rPr>
+        <w:t>=</w:t>
+      </w:r>
+      <w:r>
+        <w:rPr>
+          <w:rFonts w:ascii="Consolas" w:eastAsia="Times New Roman" w:hAnsi="Consolas" w:cs="Times New Roman"/>
+          <w:color w:val="CCCCCC"/>
+          <w:sz w:val="21"/>
+          <w:szCs w:val="21"/>
+          <w:lang w:bidi="hi-IN"/>
+        </w:rPr>
+        <w:t xml:space="preserve"> </w:t>
+      </w:r>
+      <w:r>
+        <w:rPr>
+          <w:rFonts w:ascii="Consolas" w:eastAsia="Times New Roman" w:hAnsi="Consolas" w:cs="Times New Roman"/>
+          <w:color w:val="DCDCAA"/>
+          <w:sz w:val="21"/>
+          <w:szCs w:val="21"/>
+          <w:lang w:bidi="hi-IN"/>
+        </w:rPr>
+        <w:t>multer</w:t>
+      </w:r>
+      <w:r>
+        <w:rPr>
+          <w:rFonts w:ascii="Consolas" w:eastAsia="Times New Roman" w:hAnsi="Consolas" w:cs="Times New Roman"/>
+          <w:color w:val="CCCCCC"/>
+          <w:sz w:val="21"/>
+          <w:szCs w:val="21"/>
+          <w:lang w:bidi="hi-IN"/>
+        </w:rPr>
+        <w:t xml:space="preserve">({ </w:t>
+      </w:r>
+      <w:r>
+        <w:rPr>
+          <w:rFonts w:ascii="Consolas" w:eastAsia="Times New Roman" w:hAnsi="Consolas" w:cs="Times New Roman"/>
+          <w:color w:val="9CDCFE"/>
+          <w:sz w:val="21"/>
+          <w:szCs w:val="21"/>
+          <w:lang w:bidi="hi-IN"/>
+        </w:rPr>
+        <w:t>storage</w:t>
+      </w:r>
+      <w:r>
+        <w:rPr>
+          <w:rFonts w:ascii="Consolas" w:eastAsia="Times New Roman" w:hAnsi="Consolas" w:cs="Times New Roman"/>
+          <w:color w:val="CCCCCC"/>
+          <w:sz w:val="21"/>
+          <w:szCs w:val="21"/>
+          <w:lang w:bidi="hi-IN"/>
+        </w:rPr>
+        <w:t xml:space="preserve"> });</w:t>
+      </w:r>
+    </w:p>
+    <w:p>
+      <w:pPr>
+        <w:numPr>
+          <w:ilvl w:val="1"/>
+          <w:numId w:val="3"/>
+        </w:numPr>
+        <w:spacing w:before="100" w:beforeAutospacing="1" w:after="100" w:afterAutospacing="1" w:line="240" w:lineRule="auto"/>
+      </w:pPr>
+      <w:proofErr w:type="spellStart"/>
+      <w:proofErr w:type="gramStart"/>
+      <w:r>
+        <w:rPr>
+          <w:rStyle w:val="HTMLCode"/>
+          <w:rFonts w:eastAsiaTheme="minorHAnsi"/>
+          <w:b/>
+          <w:bCs/>
+        </w:rPr>
+        <w:t>multer.diskStorage</w:t>
+      </w:r>
+      <w:proofErr w:type="spellEnd"/>
+      <w:r>
+        <w:rPr>
+          <w:rStyle w:val="HTMLCode"/>
+          <w:rFonts w:eastAsiaTheme="minorHAnsi"/>
+          <w:b/>
+          <w:bCs/>
+        </w:rPr>
+        <w:t>(</w:t>
+      </w:r>
+      <w:proofErr w:type="gramEnd"/>
+      <w:r>
+        <w:rPr>
+          <w:rStyle w:val="HTMLCode"/>
+          <w:rFonts w:eastAsiaTheme="minorHAnsi"/>
+          <w:b/>
+          <w:bCs/>
+        </w:rPr>
+        <w:t>)</w:t>
+      </w:r>
+      <w:r>
+        <w:t>: Defines how and where to store uploaded files.</w:t>
+      </w:r>
+    </w:p>
+    <w:p>
+      <w:pPr>
+        <w:pStyle w:val="Heading4"/>
+        <w:ind w:left="720"/>
+      </w:pPr>
+      <w:proofErr w:type="gramStart"/>
+      <w:r>
+        <w:rPr>
+          <w:rStyle w:val="HTMLCode"/>
+          <w:rFonts w:eastAsiaTheme="majorEastAsia"/>
+        </w:rPr>
+        <w:t>destination</w:t>
+      </w:r>
+      <w:proofErr w:type="gramEnd"/>
+      <w:r>
+        <w:rPr>
+          <w:rStyle w:val="Strong"/>
+          <w:b w:val="0"/>
+          <w:bCs w:val="0"/>
+        </w:rPr>
+        <w:t xml:space="preserve"> Function</w:t>
+      </w:r>
+    </w:p>
+    <w:p>
+      <w:pPr>
+        <w:numPr>
+          <w:ilvl w:val="1"/>
+          <w:numId w:val="3"/>
+        </w:numPr>
+        <w:spacing w:before="100" w:beforeAutospacing="1" w:after="100" w:afterAutospacing="1" w:line="240" w:lineRule="auto"/>
+      </w:pPr>
+      <w:r>
+        <w:rPr>
+          <w:rStyle w:val="Strong"/>
+        </w:rPr>
+        <w:t>Purpose</w:t>
+      </w:r>
+      <w:r>
+        <w:t>: Specifies the folder where uploaded files will be stored.</w:t>
+      </w:r>
+    </w:p>
+    <w:p>
+      <w:pPr>
+        <w:numPr>
+          <w:ilvl w:val="1"/>
+          <w:numId w:val="3"/>
+        </w:numPr>
+        <w:spacing w:before="100" w:beforeAutospacing="1" w:after="100" w:afterAutospacing="1" w:line="240" w:lineRule="auto"/>
+      </w:pPr>
+      <w:r>
+        <w:rPr>
+          <w:rStyle w:val="Strong"/>
+        </w:rPr>
+        <w:t>Parameters</w:t>
+      </w:r>
+      <w:r>
+        <w:t>:</w:t>
+      </w:r>
+    </w:p>
+    <w:p>
+      <w:pPr>
+        <w:numPr>
+          <w:ilvl w:val="2"/>
+          <w:numId w:val="3"/>
+        </w:numPr>
+        <w:spacing w:before="100" w:beforeAutospacing="1" w:after="100" w:afterAutospacing="1" w:line="240" w:lineRule="auto"/>
+      </w:pPr>
+      <w:proofErr w:type="spellStart"/>
+      <w:proofErr w:type="gramStart"/>
+      <w:r>
+        <w:rPr>
+          <w:rStyle w:val="HTMLCode"/>
+          <w:rFonts w:eastAsiaTheme="minorHAnsi"/>
+        </w:rPr>
+        <w:t>req</w:t>
+      </w:r>
+      <w:proofErr w:type="spellEnd"/>
+      <w:proofErr w:type="gramEnd"/>
+      <w:r>
+        <w:t>: The incoming request object.</w:t>
+      </w:r>
+    </w:p>
+    <w:p>
+      <w:pPr>
+        <w:numPr>
+          <w:ilvl w:val="2"/>
+          <w:numId w:val="3"/>
+        </w:numPr>
+        <w:spacing w:before="100" w:beforeAutospacing="1" w:after="100" w:afterAutospacing="1" w:line="240" w:lineRule="auto"/>
+      </w:pPr>
+      <w:proofErr w:type="gramStart"/>
+      <w:r>
+        <w:rPr>
+          <w:rStyle w:val="HTMLCode"/>
+          <w:rFonts w:eastAsiaTheme="minorHAnsi"/>
+        </w:rPr>
+        <w:t>file</w:t>
+      </w:r>
+      <w:proofErr w:type="gramEnd"/>
+      <w:r>
+        <w:t xml:space="preserve">: </w:t>
+      </w:r>
+      <w:r>
+        <w:rPr>
+          <w:highlight w:val="green"/>
+        </w:rPr>
+        <w:t>Metadata about the uploaded file (e.g., original name, MIME type</w:t>
+      </w:r>
+      <w:r>
+        <w:t>).</w:t>
+      </w:r>
+    </w:p>
+    <w:p>
+      <w:pPr>
+        <w:numPr>
+          <w:ilvl w:val="2"/>
+          <w:numId w:val="3"/>
+        </w:numPr>
+        <w:spacing w:before="100" w:beforeAutospacing="1" w:after="100" w:afterAutospacing="1" w:line="240" w:lineRule="auto"/>
+      </w:pPr>
+      <w:proofErr w:type="spellStart"/>
+      <w:proofErr w:type="gramStart"/>
+      <w:r>
+        <w:rPr>
+          <w:rStyle w:val="HTMLCode"/>
+          <w:rFonts w:eastAsiaTheme="minorHAnsi"/>
+        </w:rPr>
+        <w:t>callBackFunction</w:t>
+      </w:r>
+      <w:proofErr w:type="spellEnd"/>
+      <w:proofErr w:type="gramEnd"/>
+      <w:r>
+        <w:t>: A callback to handle errors or set the destination.</w:t>
+      </w:r>
+    </w:p>
+    <w:p>
+      <w:pPr>
+        <w:numPr>
+          <w:ilvl w:val="1"/>
+          <w:numId w:val="3"/>
+        </w:numPr>
+        <w:spacing w:before="100" w:beforeAutospacing="1" w:after="100" w:afterAutospacing="1" w:line="240" w:lineRule="auto"/>
+      </w:pPr>
+      <w:r>
+        <w:rPr>
+          <w:rStyle w:val="Strong"/>
+        </w:rPr>
+        <w:t>Code</w:t>
+      </w:r>
+      <w:r>
+        <w:t>:</w:t>
+      </w:r>
+    </w:p>
+    <w:p>
+      <w:pPr>
+        <w:numPr>
+          <w:ilvl w:val="2"/>
+          <w:numId w:val="3"/>
+        </w:numPr>
+        <w:spacing w:before="100" w:beforeAutospacing="1" w:after="100" w:afterAutospacing="1" w:line="240" w:lineRule="auto"/>
+      </w:pPr>
+      <w:r>
+        <w:t xml:space="preserve">Saves files in the </w:t>
+      </w:r>
+      <w:r>
+        <w:rPr>
+          <w:rStyle w:val="HTMLCode"/>
+          <w:rFonts w:eastAsiaTheme="minorHAnsi"/>
+          <w:highlight w:val="green"/>
+        </w:rPr>
+        <w:t>./public/temp</w:t>
+      </w:r>
+      <w:r>
+        <w:t xml:space="preserve"> directory.</w:t>
+      </w:r>
+    </w:p>
+    <w:p>
+      <w:pPr>
+        <w:numPr>
+          <w:ilvl w:val="2"/>
+          <w:numId w:val="3"/>
+        </w:numPr>
+        <w:spacing w:before="100" w:beforeAutospacing="1" w:after="100" w:afterAutospacing="1" w:line="240" w:lineRule="auto"/>
+      </w:pPr>
+      <w:proofErr w:type="spellStart"/>
+      <w:proofErr w:type="gramStart"/>
+      <w:r>
+        <w:rPr>
+          <w:rStyle w:val="HTMLCode"/>
+          <w:rFonts w:eastAsiaTheme="minorHAnsi"/>
+        </w:rPr>
+        <w:t>callBackFunction</w:t>
+      </w:r>
+      <w:proofErr w:type="spellEnd"/>
+      <w:r>
+        <w:rPr>
+          <w:rStyle w:val="HTMLCode"/>
+          <w:rFonts w:eastAsiaTheme="minorHAnsi"/>
+        </w:rPr>
+        <w:t>(</w:t>
+      </w:r>
+      <w:proofErr w:type="gramEnd"/>
+      <w:r>
+        <w:rPr>
+          <w:rStyle w:val="HTMLCode"/>
+          <w:rFonts w:eastAsiaTheme="minorHAnsi"/>
+        </w:rPr>
+        <w:t>null, "./public/temp")</w:t>
+      </w:r>
+      <w:r>
+        <w:t>: Indicates no error (</w:t>
+      </w:r>
+      <w:r>
+        <w:rPr>
+          <w:rStyle w:val="HTMLCode"/>
+          <w:rFonts w:eastAsiaTheme="minorHAnsi"/>
+        </w:rPr>
+        <w:t>null</w:t>
+      </w:r>
+      <w:r>
+        <w:t>) and sets the destination.</w:t>
+      </w:r>
+    </w:p>
+    <w:p>
+      <w:pPr>
+        <w:pStyle w:val="Heading4"/>
+        <w:ind w:left="720"/>
+      </w:pPr>
+      <w:proofErr w:type="gramStart"/>
+      <w:r>
+        <w:rPr>
+          <w:rStyle w:val="HTMLCode"/>
+          <w:rFonts w:eastAsiaTheme="majorEastAsia"/>
+        </w:rPr>
+        <w:t>filename</w:t>
+      </w:r>
+      <w:proofErr w:type="gramEnd"/>
+      <w:r>
+        <w:rPr>
+          <w:rStyle w:val="Strong"/>
+          <w:b w:val="0"/>
+          <w:bCs w:val="0"/>
+        </w:rPr>
+        <w:t xml:space="preserve"> Function</w:t>
+      </w:r>
+    </w:p>
+    <w:p>
+      <w:pPr>
+        <w:numPr>
+          <w:ilvl w:val="1"/>
+          <w:numId w:val="3"/>
+        </w:numPr>
+        <w:spacing w:before="100" w:beforeAutospacing="1" w:after="100" w:afterAutospacing="1" w:line="240" w:lineRule="auto"/>
+      </w:pPr>
+      <w:r>
+        <w:rPr>
+          <w:rStyle w:val="Strong"/>
+        </w:rPr>
+        <w:t>Purpose</w:t>
+      </w:r>
+      <w:r>
+        <w:t xml:space="preserve">: </w:t>
+      </w:r>
+      <w:r>
+        <w:rPr>
+          <w:highlight w:val="green"/>
+        </w:rPr>
+        <w:t>Defines how the uploaded files will be named</w:t>
+      </w:r>
+      <w:r>
+        <w:t>.</w:t>
+      </w:r>
+    </w:p>
+    <w:p>
+      <w:pPr>
+        <w:numPr>
+          <w:ilvl w:val="1"/>
+          <w:numId w:val="3"/>
+        </w:numPr>
+        <w:spacing w:before="100" w:beforeAutospacing="1" w:after="100" w:afterAutospacing="1" w:line="240" w:lineRule="auto"/>
+      </w:pPr>
+      <w:r>
+        <w:rPr>
+          <w:rStyle w:val="Strong"/>
+        </w:rPr>
+        <w:t>Parameters</w:t>
+      </w:r>
+      <w:r>
+        <w:t>:</w:t>
+      </w:r>
+    </w:p>
+    <w:p>
+      <w:pPr>
+        <w:numPr>
+          <w:ilvl w:val="2"/>
+          <w:numId w:val="3"/>
+        </w:numPr>
+        <w:spacing w:before="100" w:beforeAutospacing="1" w:after="100" w:afterAutospacing="1" w:line="240" w:lineRule="auto"/>
+      </w:pPr>
+      <w:r>
+        <w:t xml:space="preserve">Same as the </w:t>
+      </w:r>
+      <w:r>
+        <w:rPr>
+          <w:rStyle w:val="HTMLCode"/>
+          <w:rFonts w:eastAsiaTheme="minorHAnsi"/>
+        </w:rPr>
+        <w:t>destination</w:t>
+      </w:r>
+      <w:r>
+        <w:t xml:space="preserve"> function.</w:t>
+      </w:r>
+    </w:p>
+    <w:p>
+      <w:pPr>
+        <w:numPr>
+          <w:ilvl w:val="1"/>
+          <w:numId w:val="3"/>
+        </w:numPr>
+        <w:spacing w:before="100" w:beforeAutospacing="1" w:after="100" w:afterAutospacing="1" w:line="240" w:lineRule="auto"/>
+      </w:pPr>
+      <w:r>
+        <w:rPr>
+          <w:rStyle w:val="Strong"/>
+        </w:rPr>
+        <w:t>Code</w:t>
+      </w:r>
+      <w:r>
+        <w:t>:</w:t>
+      </w:r>
+    </w:p>
+    <w:p>
+      <w:pPr>
+        <w:numPr>
+          <w:ilvl w:val="2"/>
+          <w:numId w:val="3"/>
+        </w:numPr>
+        <w:spacing w:before="100" w:beforeAutospacing="1" w:after="100" w:afterAutospacing="1" w:line="240" w:lineRule="auto"/>
+      </w:pPr>
+      <w:r>
+        <w:rPr>
+          <w:highlight w:val="green"/>
+        </w:rPr>
+        <w:lastRenderedPageBreak/>
+        <w:t>Uses the file's original name (</w:t>
+      </w:r>
+      <w:proofErr w:type="spellStart"/>
+      <w:r>
+        <w:rPr>
+          <w:rStyle w:val="HTMLCode"/>
+          <w:rFonts w:eastAsiaTheme="minorHAnsi"/>
+          <w:highlight w:val="green"/>
+        </w:rPr>
+        <w:t>file.originalname</w:t>
+      </w:r>
+      <w:proofErr w:type="spellEnd"/>
+      <w:r>
+        <w:rPr>
+          <w:highlight w:val="green"/>
+        </w:rPr>
+        <w:t>) as the new name</w:t>
+      </w:r>
+      <w:r>
+        <w:t>.</w:t>
+      </w:r>
+    </w:p>
+    <w:p>
+      <w:pPr>
+        <w:numPr>
+          <w:ilvl w:val="2"/>
+          <w:numId w:val="3"/>
+        </w:numPr>
+        <w:spacing w:before="100" w:beforeAutospacing="1" w:after="100" w:afterAutospacing="1" w:line="240" w:lineRule="auto"/>
+      </w:pPr>
+      <w:r>
+        <w:t>Example file object:</w:t>
+      </w:r>
+    </w:p>
+    <w:p>
+      <w:pPr>
+        <w:pStyle w:val="HTMLPreformatted"/>
+        <w:ind w:left="2160"/>
+        <w:rPr>
+          <w:rStyle w:val="HTMLCode"/>
+        </w:rPr>
+      </w:pPr>
+      <w:r>
+        <w:rPr>
+          <w:rStyle w:val="HTMLCode"/>
+        </w:rPr>
+        <w:t>{</w:t>
+      </w:r>
+    </w:p>
+    <w:p>
+      <w:pPr>
+        <w:pStyle w:val="HTMLPreformatted"/>
+        <w:ind w:left="2160"/>
+        <w:rPr>
+          <w:rStyle w:val="HTMLCode"/>
+        </w:rPr>
+      </w:pPr>
+      <w:r>
+        <w:rPr>
+          <w:rStyle w:val="HTMLCode"/>
+        </w:rPr>
+        <w:t xml:space="preserve">    </w:t>
+      </w:r>
+      <w:proofErr w:type="gramStart"/>
+      <w:r>
+        <w:rPr>
+          <w:rStyle w:val="hljs-attr"/>
+        </w:rPr>
+        <w:t>fieldname</w:t>
+      </w:r>
+      <w:proofErr w:type="gramEnd"/>
+      <w:r>
+        <w:rPr>
+          <w:rStyle w:val="HTMLCode"/>
+        </w:rPr>
+        <w:t xml:space="preserve">: </w:t>
+      </w:r>
+      <w:r>
+        <w:rPr>
+          <w:rStyle w:val="hljs-string"/>
+        </w:rPr>
+        <w:t>'file'</w:t>
+      </w:r>
+      <w:r>
+        <w:rPr>
+          <w:rStyle w:val="HTMLCode"/>
+        </w:rPr>
+        <w:t>,</w:t>
+      </w:r>
+    </w:p>
+    <w:p>
+      <w:pPr>
+        <w:pStyle w:val="HTMLPreformatted"/>
+        <w:ind w:left="2160"/>
+        <w:rPr>
+          <w:rStyle w:val="HTMLCode"/>
+        </w:rPr>
+      </w:pPr>
+      <w:r>
+        <w:rPr>
+          <w:rStyle w:val="HTMLCode"/>
+        </w:rPr>
+        <w:t xml:space="preserve">    </w:t>
+      </w:r>
+      <w:proofErr w:type="spellStart"/>
+      <w:proofErr w:type="gramStart"/>
+      <w:r>
+        <w:rPr>
+          <w:rStyle w:val="hljs-attr"/>
+        </w:rPr>
+        <w:t>originalname</w:t>
+      </w:r>
+      <w:proofErr w:type="spellEnd"/>
+      <w:proofErr w:type="gramEnd"/>
+      <w:r>
+        <w:rPr>
+          <w:rStyle w:val="HTMLCode"/>
+        </w:rPr>
+        <w:t xml:space="preserve">: </w:t>
+      </w:r>
+      <w:r>
+        <w:rPr>
+          <w:rStyle w:val="hljs-string"/>
+        </w:rPr>
+        <w:t>'example.jpg'</w:t>
+      </w:r>
+      <w:r>
+        <w:rPr>
+          <w:rStyle w:val="HTMLCode"/>
+        </w:rPr>
+        <w:t>,</w:t>
+      </w:r>
+    </w:p>
+    <w:p>
+      <w:pPr>
+        <w:pStyle w:val="HTMLPreformatted"/>
+        <w:ind w:left="2160"/>
+        <w:rPr>
+          <w:rStyle w:val="HTMLCode"/>
+        </w:rPr>
+      </w:pPr>
+      <w:r>
+        <w:rPr>
+          <w:rStyle w:val="HTMLCode"/>
+        </w:rPr>
+        <w:t xml:space="preserve">    </w:t>
+      </w:r>
+      <w:proofErr w:type="gramStart"/>
+      <w:r>
+        <w:rPr>
+          <w:rStyle w:val="hljs-attr"/>
+        </w:rPr>
+        <w:t>encoding</w:t>
+      </w:r>
+      <w:proofErr w:type="gramEnd"/>
+      <w:r>
+        <w:rPr>
+          <w:rStyle w:val="HTMLCode"/>
+        </w:rPr>
+        <w:t xml:space="preserve">: </w:t>
+      </w:r>
+      <w:r>
+        <w:rPr>
+          <w:rStyle w:val="hljs-string"/>
+        </w:rPr>
+        <w:t>'7bit'</w:t>
+      </w:r>
+      <w:r>
+        <w:rPr>
+          <w:rStyle w:val="HTMLCode"/>
+        </w:rPr>
+        <w:t>,</w:t>
+      </w:r>
+    </w:p>
+    <w:p>
+      <w:pPr>
+        <w:pStyle w:val="HTMLPreformatted"/>
+        <w:ind w:left="2160"/>
+        <w:rPr>
+          <w:rStyle w:val="HTMLCode"/>
+        </w:rPr>
+      </w:pPr>
+      <w:r>
+        <w:rPr>
+          <w:rStyle w:val="HTMLCode"/>
+        </w:rPr>
+        <w:t xml:space="preserve">    </w:t>
+      </w:r>
+      <w:proofErr w:type="spellStart"/>
+      <w:proofErr w:type="gramStart"/>
+      <w:r>
+        <w:rPr>
+          <w:rStyle w:val="hljs-attr"/>
+        </w:rPr>
+        <w:t>mimetype</w:t>
+      </w:r>
+      <w:proofErr w:type="spellEnd"/>
+      <w:proofErr w:type="gramEnd"/>
+      <w:r>
+        <w:rPr>
+          <w:rStyle w:val="HTMLCode"/>
+        </w:rPr>
+        <w:t xml:space="preserve">: </w:t>
+      </w:r>
+      <w:r>
+        <w:rPr>
+          <w:rStyle w:val="hljs-string"/>
+        </w:rPr>
+        <w:t>'image/jpeg'</w:t>
+      </w:r>
+    </w:p>
+    <w:p>
+      <w:pPr>
+        <w:pStyle w:val="HTMLPreformatted"/>
+        <w:ind w:left="2160"/>
+        <w:rPr>
+          <w:rStyle w:val="HTMLCode"/>
+        </w:rPr>
+      </w:pPr>
+      <w:r>
+        <w:rPr>
+          <w:rStyle w:val="HTMLCode"/>
+        </w:rPr>
+        <w:t>}</w:t>
+      </w:r>
+    </w:p>
+    <w:p>
+      <w:r>
+        <w:pict>
+          <v:rect id="_x0000_i1027" style="width:0;height:1.5pt" o:hralign="center" o:hrstd="t" o:hr="t" fillcolor="#a0a0a0" stroked="f"/>
+        </w:pict>
+      </w:r>
+    </w:p>
+    <w:p>
+      <w:pPr>
+        <w:numPr>
+          <w:ilvl w:val="0"/>
+          <w:numId w:val="4"/>
+        </w:numPr>
+        <w:spacing w:before="100" w:beforeAutospacing="1" w:after="100" w:afterAutospacing="1" w:line="240" w:lineRule="auto"/>
+        <w:rPr>
+          <w:rStyle w:val="Strong"/>
+          <w:b w:val="0"/>
+          <w:bCs w:val="0"/>
+        </w:rPr>
+      </w:pPr>
+      <w:r>
+        <w:rPr>
+          <w:rStyle w:val="Strong"/>
+        </w:rPr>
+        <w:t>Multer Middleware Instance</w:t>
+      </w:r>
+    </w:p>
+    <w:p>
+      <w:pPr>
+        <w:shd w:val="clear" w:color="auto" w:fill="1F1F1F"/>
+        <w:spacing w:after="0" w:line="285" w:lineRule="atLeast"/>
+        <w:rPr>
+          <w:rFonts w:ascii="Consolas" w:eastAsia="Times New Roman" w:hAnsi="Consolas" w:cs="Times New Roman"/>
+          <w:color w:val="CCCCCC"/>
+          <w:sz w:val="21"/>
+          <w:szCs w:val="21"/>
+          <w:lang w:bidi="hi-IN"/>
+        </w:rPr>
+      </w:pPr>
+      <w:proofErr w:type="gramStart"/>
+      <w:r>
+        <w:rPr>
+          <w:rFonts w:ascii="Consolas" w:eastAsia="Times New Roman" w:hAnsi="Consolas" w:cs="Times New Roman"/>
+          <w:color w:val="C586C0"/>
+          <w:sz w:val="21"/>
+          <w:szCs w:val="21"/>
+          <w:lang w:bidi="hi-IN"/>
+        </w:rPr>
+        <w:t>export</w:t>
+      </w:r>
+      <w:proofErr w:type="gramEnd"/>
+      <w:r>
+        <w:rPr>
+          <w:rFonts w:ascii="Consolas" w:eastAsia="Times New Roman" w:hAnsi="Consolas" w:cs="Times New Roman"/>
+          <w:color w:val="CCCCCC"/>
+          <w:sz w:val="21"/>
+          <w:szCs w:val="21"/>
+          <w:lang w:bidi="hi-IN"/>
+        </w:rPr>
+        <w:t xml:space="preserve"> </w:t>
+      </w:r>
+      <w:proofErr w:type="spellStart"/>
+      <w:r>
+        <w:rPr>
+          <w:rFonts w:ascii="Consolas" w:eastAsia="Times New Roman" w:hAnsi="Consolas" w:cs="Times New Roman"/>
+          <w:color w:val="569CD6"/>
+          <w:sz w:val="21"/>
+          <w:szCs w:val="21"/>
+          <w:lang w:bidi="hi-IN"/>
+        </w:rPr>
+        <w:t>const</w:t>
+      </w:r>
+      <w:proofErr w:type="spellEnd"/>
+      <w:r>
+        <w:rPr>
+          <w:rFonts w:ascii="Consolas" w:eastAsia="Times New Roman" w:hAnsi="Consolas" w:cs="Times New Roman"/>
+          <w:color w:val="CCCCCC"/>
+          <w:sz w:val="21"/>
+          <w:szCs w:val="21"/>
+          <w:lang w:bidi="hi-IN"/>
+        </w:rPr>
+        <w:t xml:space="preserve"> </w:t>
+      </w:r>
+      <w:r>
+        <w:rPr>
+          <w:rFonts w:ascii="Consolas" w:eastAsia="Times New Roman" w:hAnsi="Consolas" w:cs="Times New Roman"/>
+          <w:color w:val="4FC1FF"/>
+          <w:sz w:val="21"/>
+          <w:szCs w:val="21"/>
+          <w:lang w:bidi="hi-IN"/>
+        </w:rPr>
+        <w:t>upload</w:t>
+      </w:r>
+      <w:r>
+        <w:rPr>
+          <w:rFonts w:ascii="Consolas" w:eastAsia="Times New Roman" w:hAnsi="Consolas" w:cs="Times New Roman"/>
+          <w:color w:val="CCCCCC"/>
+          <w:sz w:val="21"/>
+          <w:szCs w:val="21"/>
+          <w:lang w:bidi="hi-IN"/>
+        </w:rPr>
+        <w:t xml:space="preserve"> </w:t>
+      </w:r>
+      <w:r>
+        <w:rPr>
+          <w:rFonts w:ascii="Consolas" w:eastAsia="Times New Roman" w:hAnsi="Consolas" w:cs="Times New Roman"/>
+          <w:color w:val="D4D4D4"/>
+          <w:sz w:val="21"/>
+          <w:szCs w:val="21"/>
+          <w:lang w:bidi="hi-IN"/>
+        </w:rPr>
+        <w:t>=</w:t>
+      </w:r>
+      <w:r>
+        <w:rPr>
+          <w:rFonts w:ascii="Consolas" w:eastAsia="Times New Roman" w:hAnsi="Consolas" w:cs="Times New Roman"/>
+          <w:color w:val="CCCCCC"/>
+          <w:sz w:val="21"/>
+          <w:szCs w:val="21"/>
+          <w:lang w:bidi="hi-IN"/>
+        </w:rPr>
+        <w:t xml:space="preserve"> </w:t>
+      </w:r>
+      <w:r>
+        <w:rPr>
+          <w:rFonts w:ascii="Consolas" w:eastAsia="Times New Roman" w:hAnsi="Consolas" w:cs="Times New Roman"/>
+          <w:color w:val="DCDCAA"/>
+          <w:sz w:val="21"/>
+          <w:szCs w:val="21"/>
+          <w:lang w:bidi="hi-IN"/>
+        </w:rPr>
+        <w:t>multer</w:t>
+      </w:r>
+      <w:r>
+        <w:rPr>
+          <w:rFonts w:ascii="Consolas" w:eastAsia="Times New Roman" w:hAnsi="Consolas" w:cs="Times New Roman"/>
+          <w:color w:val="CCCCCC"/>
+          <w:sz w:val="21"/>
+          <w:szCs w:val="21"/>
+          <w:lang w:bidi="hi-IN"/>
+        </w:rPr>
+        <w:t xml:space="preserve">({ </w:t>
+      </w:r>
+      <w:r>
+        <w:rPr>
+          <w:rFonts w:ascii="Consolas" w:eastAsia="Times New Roman" w:hAnsi="Consolas" w:cs="Times New Roman"/>
+          <w:color w:val="9CDCFE"/>
+          <w:sz w:val="21"/>
+          <w:szCs w:val="21"/>
+          <w:lang w:bidi="hi-IN"/>
+        </w:rPr>
+        <w:t>storage</w:t>
+      </w:r>
+      <w:r>
+        <w:rPr>
+          <w:rFonts w:ascii="Consolas" w:eastAsia="Times New Roman" w:hAnsi="Consolas" w:cs="Times New Roman"/>
+          <w:color w:val="CCCCCC"/>
+          <w:sz w:val="21"/>
+          <w:szCs w:val="21"/>
+          <w:lang w:bidi="hi-IN"/>
+        </w:rPr>
+        <w:t xml:space="preserve"> });</w:t>
+      </w:r>
+    </w:p>
+    <w:p>
+      <w:pPr>
+        <w:numPr>
+          <w:ilvl w:val="1"/>
+          <w:numId w:val="4"/>
+        </w:numPr>
+        <w:spacing w:before="100" w:beforeAutospacing="1" w:after="100" w:afterAutospacing="1" w:line="240" w:lineRule="auto"/>
+      </w:pPr>
+      <w:proofErr w:type="gramStart"/>
+      <w:r>
+        <w:rPr>
+          <w:rStyle w:val="HTMLCode"/>
+          <w:rFonts w:eastAsiaTheme="minorHAnsi"/>
+          <w:b/>
+          <w:bCs/>
+        </w:rPr>
+        <w:t>multer(</w:t>
+      </w:r>
+      <w:proofErr w:type="gramEnd"/>
+      <w:r>
+        <w:rPr>
+          <w:rStyle w:val="HTMLCode"/>
+          <w:rFonts w:eastAsiaTheme="minorHAnsi"/>
+          <w:b/>
+          <w:bCs/>
+        </w:rPr>
+        <w:t>{ storage })</w:t>
+      </w:r>
+      <w:r>
+        <w:t xml:space="preserve">: </w:t>
+      </w:r>
+      <w:r>
+        <w:rPr>
+          <w:highlight w:val="green"/>
+        </w:rPr>
+        <w:t xml:space="preserve">Creates a middleware instance configured with the defined </w:t>
+      </w:r>
+      <w:r>
+        <w:rPr>
+          <w:rStyle w:val="HTMLCode"/>
+          <w:rFonts w:eastAsiaTheme="minorHAnsi"/>
+          <w:highlight w:val="green"/>
+        </w:rPr>
+        <w:t>storage</w:t>
+      </w:r>
+      <w:r>
+        <w:rPr>
+          <w:highlight w:val="green"/>
+        </w:rPr>
+        <w:t xml:space="preserve"> object</w:t>
+      </w:r>
+      <w:r>
+        <w:t>.</w:t>
+      </w:r>
+    </w:p>
+    <w:p>
+      <w:pPr>
+        <w:numPr>
+          <w:ilvl w:val="1"/>
+          <w:numId w:val="4"/>
+        </w:numPr>
+        <w:spacing w:before="100" w:beforeAutospacing="1" w:after="100" w:afterAutospacing="1" w:line="240" w:lineRule="auto"/>
+      </w:pPr>
+      <w:r>
+        <w:rPr>
+          <w:rStyle w:val="Strong"/>
+        </w:rPr>
+        <w:t xml:space="preserve">Exported </w:t>
+      </w:r>
+      <w:r>
+        <w:rPr>
+          <w:rStyle w:val="HTMLCode"/>
+          <w:rFonts w:eastAsiaTheme="minorHAnsi"/>
+          <w:b/>
+          <w:bCs/>
+        </w:rPr>
+        <w:t>upload</w:t>
+      </w:r>
+      <w:r>
+        <w:t>: Can be used in routes to handle file uploads.</w:t>
+      </w:r>
+    </w:p>
+    <w:p>
+      <w:pPr>
+        <w:spacing w:after="0"/>
+      </w:pPr>
+      <w:r>
+        <w:pict>
+          <v:rect id="_x0000_i1028" style="width:0;height:1.5pt" o:hralign="center" o:hrstd="t" o:hr="t" fillcolor="#a0a0a0" stroked="f"/>
+        </w:pict>
+      </w:r>
+    </w:p>
+    <w:p>
+      <w:pPr>
+        <w:pStyle w:val="Heading3"/>
+      </w:pPr>
+      <w:r>
+        <w:rPr>
+          <w:rStyle w:val="Strong"/>
+          <w:b/>
+          <w:bCs/>
+        </w:rPr>
+        <w:t>How It Works</w:t>
+      </w:r>
+    </w:p>
+    <w:p>
+      <w:pPr>
+        <w:pStyle w:val="NormalWeb"/>
+      </w:pPr>
+      <w:r>
+        <w:t>When a file upload request is processed:</w:t>
+      </w:r>
+    </w:p>
+    <w:p>
+      <w:pPr>
+        <w:numPr>
+          <w:ilvl w:val="0"/>
+          <w:numId w:val="5"/>
+        </w:numPr>
+        <w:spacing w:before="100" w:beforeAutospacing="1" w:after="100" w:afterAutospacing="1" w:line="240" w:lineRule="auto"/>
+      </w:pPr>
+      <w:r>
+        <w:rPr>
+          <w:highlight w:val="green"/>
+        </w:rPr>
+        <w:t xml:space="preserve">The file is saved to the </w:t>
+      </w:r>
+      <w:r>
+        <w:rPr>
+          <w:rStyle w:val="HTMLCode"/>
+          <w:rFonts w:eastAsiaTheme="minorHAnsi"/>
+          <w:highlight w:val="green"/>
+        </w:rPr>
+        <w:t>./public/temp</w:t>
+      </w:r>
+      <w:r>
+        <w:rPr>
+          <w:highlight w:val="green"/>
+        </w:rPr>
+        <w:t xml:space="preserve"> directory</w:t>
+      </w:r>
+      <w:r>
+        <w:t>.</w:t>
+      </w:r>
+    </w:p>
+    <w:p>
+      <w:pPr>
+        <w:numPr>
+          <w:ilvl w:val="0"/>
+          <w:numId w:val="5"/>
+        </w:numPr>
+        <w:spacing w:before="100" w:beforeAutospacing="1" w:after="100" w:afterAutospacing="1" w:line="240" w:lineRule="auto"/>
+      </w:pPr>
+      <w:r>
+        <w:rPr>
+          <w:highlight w:val="green"/>
+        </w:rPr>
+        <w:t>The file's name remains the same as the original name (</w:t>
+      </w:r>
+      <w:proofErr w:type="spellStart"/>
+      <w:r>
+        <w:rPr>
+          <w:rStyle w:val="HTMLCode"/>
+          <w:rFonts w:eastAsiaTheme="minorHAnsi"/>
+          <w:highlight w:val="green"/>
+        </w:rPr>
+        <w:t>file.originalname</w:t>
+      </w:r>
+      <w:proofErr w:type="spellEnd"/>
+      <w:r>
+        <w:t>).</w:t>
+      </w:r>
+    </w:p>
+    <w:p>
+      <w:pPr>
+        <w:rPr>
+          <w:b/>
+          <w:bCs/>
+          <w:sz w:val="32"/>
+          <w:szCs w:val="32"/>
+          <w:u w:val="single"/>
+        </w:rPr>
+      </w:pPr>
       <w:bookmarkStart w:id="0" w:name="_GoBack"/>
       <w:bookmarkEnd w:id="0"/>
     </w:p>
@@ -402,6 +3627,127 @@
 <file path=word/numbering.xml><?xml version="1.0" encoding="utf-8"?>
 <w:numbering xmlns:wpc="http://schemas.microsoft.com/office/word/2010/wordprocessingCanvas" xmlns:mc="http://schemas.openxmlformats.org/markup-compatibility/2006" xmlns:o="urn:schemas-microsoft-com:office:office" xmlns:r="http://schemas.openxmlformats.org/officeDocument/2006/relationships" xmlns:m="http://schemas.openxmlformats.org/officeDocument/2006/math" xmlns:v="urn:schemas-microsoft-com:vml" xmlns:wp14="http://schemas.microsoft.com/office/word/2010/wordprocessingDrawing" xmlns:wp="http://schemas.openxmlformats.org/drawingml/2006/wordprocessingDrawing" xmlns:w10="urn:schemas-microsoft-com:office:word" xmlns:w="http://schemas.openxmlformats.org/wordprocessingml/2006/main" xmlns:w14="http://schemas.microsoft.com/office/word/2010/wordml" xmlns:w15="http://schemas.microsoft.com/office/word/2012/wordml" xmlns:wpg="http://schemas.microsoft.com/office/word/2010/wordprocessingGroup" xmlns:wpi="http://schemas.microsoft.com/office/word/2010/wordprocessingInk" xmlns:wne="http://schemas.microsoft.com/office/word/2006/wordml" xmlns:wps="http://schemas.microsoft.com/office/word/2010/wordprocessingShape" mc:Ignorable="w14 w15 wp14">
   <w:abstractNum w:abstractNumId="0" w15:restartNumberingAfterBreak="0">
+    <w:nsid w:val="14037598"/>
+    <w:multiLevelType w:val="multilevel"/>
+    <w:tmpl w:val="29680798"/>
+    <w:lvl w:ilvl="0">
+      <w:start w:val="2"/>
+      <w:numFmt w:val="decimal"/>
+      <w:lvlText w:val="%1."/>
+      <w:lvlJc w:val="left"/>
+      <w:pPr>
+        <w:tabs>
+          <w:tab w:val="num" w:pos="720"/>
+        </w:tabs>
+        <w:ind w:left="720" w:hanging="360"/>
+      </w:pPr>
+    </w:lvl>
+    <w:lvl w:ilvl="1">
+      <w:start w:val="1"/>
+      <w:numFmt w:val="bullet"/>
+      <w:lvlText w:val="o"/>
+      <w:lvlJc w:val="left"/>
+      <w:pPr>
+        <w:tabs>
+          <w:tab w:val="num" w:pos="1440"/>
+        </w:tabs>
+        <w:ind w:left="1440" w:hanging="360"/>
+      </w:pPr>
+      <w:rPr>
+        <w:rFonts w:ascii="Courier New" w:hAnsi="Courier New" w:hint="default"/>
+        <w:sz w:val="20"/>
+      </w:rPr>
+    </w:lvl>
+    <w:lvl w:ilvl="2">
+      <w:start w:val="1"/>
+      <w:numFmt w:val="bullet"/>
+      <w:lvlText w:val=""/>
+      <w:lvlJc w:val="left"/>
+      <w:pPr>
+        <w:tabs>
+          <w:tab w:val="num" w:pos="2160"/>
+        </w:tabs>
+        <w:ind w:left="2160" w:hanging="360"/>
+      </w:pPr>
+      <w:rPr>
+        <w:rFonts w:ascii="Wingdings" w:hAnsi="Wingdings" w:hint="default"/>
+        <w:sz w:val="20"/>
+      </w:rPr>
+    </w:lvl>
+    <w:lvl w:ilvl="3" w:tentative="1">
+      <w:start w:val="1"/>
+      <w:numFmt w:val="decimal"/>
+      <w:lvlText w:val="%4."/>
+      <w:lvlJc w:val="left"/>
+      <w:pPr>
+        <w:tabs>
+          <w:tab w:val="num" w:pos="2880"/>
+        </w:tabs>
+        <w:ind w:left="2880" w:hanging="360"/>
+      </w:pPr>
+    </w:lvl>
+    <w:lvl w:ilvl="4" w:tentative="1">
+      <w:start w:val="1"/>
+      <w:numFmt w:val="decimal"/>
+      <w:lvlText w:val="%5."/>
+      <w:lvlJc w:val="left"/>
+      <w:pPr>
+        <w:tabs>
+          <w:tab w:val="num" w:pos="3600"/>
+        </w:tabs>
+        <w:ind w:left="3600" w:hanging="360"/>
+      </w:pPr>
+    </w:lvl>
+    <w:lvl w:ilvl="5" w:tentative="1">
+      <w:start w:val="1"/>
+      <w:numFmt w:val="decimal"/>
+      <w:lvlText w:val="%6."/>
+      <w:lvlJc w:val="left"/>
+      <w:pPr>
+        <w:tabs>
+          <w:tab w:val="num" w:pos="4320"/>
+        </w:tabs>
+        <w:ind w:left="4320" w:hanging="360"/>
+      </w:pPr>
+    </w:lvl>
+    <w:lvl w:ilvl="6" w:tentative="1">
+      <w:start w:val="1"/>
+      <w:numFmt w:val="decimal"/>
+      <w:lvlText w:val="%7."/>
+      <w:lvlJc w:val="left"/>
+      <w:pPr>
+        <w:tabs>
+          <w:tab w:val="num" w:pos="5040"/>
+        </w:tabs>
+        <w:ind w:left="5040" w:hanging="360"/>
+      </w:pPr>
+    </w:lvl>
+    <w:lvl w:ilvl="7" w:tentative="1">
+      <w:start w:val="1"/>
+      <w:numFmt w:val="decimal"/>
+      <w:lvlText w:val="%8."/>
+      <w:lvlJc w:val="left"/>
+      <w:pPr>
+        <w:tabs>
+          <w:tab w:val="num" w:pos="5760"/>
+        </w:tabs>
+        <w:ind w:left="5760" w:hanging="360"/>
+      </w:pPr>
+    </w:lvl>
+    <w:lvl w:ilvl="8" w:tentative="1">
+      <w:start w:val="1"/>
+      <w:numFmt w:val="decimal"/>
+      <w:lvlText w:val="%9."/>
+      <w:lvlJc w:val="left"/>
+      <w:pPr>
+        <w:tabs>
+          <w:tab w:val="num" w:pos="6480"/>
+        </w:tabs>
+        <w:ind w:left="6480" w:hanging="360"/>
+      </w:pPr>
+    </w:lvl>
+  </w:abstractNum>
+  <w:abstractNum w:abstractNumId="1" w15:restartNumberingAfterBreak="0">
     <w:nsid w:val="1BE275D1"/>
     <w:multiLevelType w:val="multilevel"/>
     <w:tmpl w:val="3E58304A"/>
@@ -550,8 +3896,367 @@
       </w:rPr>
     </w:lvl>
   </w:abstractNum>
+  <w:abstractNum w:abstractNumId="2" w15:restartNumberingAfterBreak="0">
+    <w:nsid w:val="4C6507FB"/>
+    <w:multiLevelType w:val="multilevel"/>
+    <w:tmpl w:val="9BA0BB16"/>
+    <w:lvl w:ilvl="0">
+      <w:start w:val="1"/>
+      <w:numFmt w:val="decimal"/>
+      <w:lvlText w:val="%1."/>
+      <w:lvlJc w:val="left"/>
+      <w:pPr>
+        <w:tabs>
+          <w:tab w:val="num" w:pos="720"/>
+        </w:tabs>
+        <w:ind w:left="720" w:hanging="360"/>
+      </w:pPr>
+    </w:lvl>
+    <w:lvl w:ilvl="1" w:tentative="1">
+      <w:start w:val="1"/>
+      <w:numFmt w:val="decimal"/>
+      <w:lvlText w:val="%2."/>
+      <w:lvlJc w:val="left"/>
+      <w:pPr>
+        <w:tabs>
+          <w:tab w:val="num" w:pos="1440"/>
+        </w:tabs>
+        <w:ind w:left="1440" w:hanging="360"/>
+      </w:pPr>
+    </w:lvl>
+    <w:lvl w:ilvl="2" w:tentative="1">
+      <w:start w:val="1"/>
+      <w:numFmt w:val="decimal"/>
+      <w:lvlText w:val="%3."/>
+      <w:lvlJc w:val="left"/>
+      <w:pPr>
+        <w:tabs>
+          <w:tab w:val="num" w:pos="2160"/>
+        </w:tabs>
+        <w:ind w:left="2160" w:hanging="360"/>
+      </w:pPr>
+    </w:lvl>
+    <w:lvl w:ilvl="3" w:tentative="1">
+      <w:start w:val="1"/>
+      <w:numFmt w:val="decimal"/>
+      <w:lvlText w:val="%4."/>
+      <w:lvlJc w:val="left"/>
+      <w:pPr>
+        <w:tabs>
+          <w:tab w:val="num" w:pos="2880"/>
+        </w:tabs>
+        <w:ind w:left="2880" w:hanging="360"/>
+      </w:pPr>
+    </w:lvl>
+    <w:lvl w:ilvl="4" w:tentative="1">
+      <w:start w:val="1"/>
+      <w:numFmt w:val="decimal"/>
+      <w:lvlText w:val="%5."/>
+      <w:lvlJc w:val="left"/>
+      <w:pPr>
+        <w:tabs>
+          <w:tab w:val="num" w:pos="3600"/>
+        </w:tabs>
+        <w:ind w:left="3600" w:hanging="360"/>
+      </w:pPr>
+    </w:lvl>
+    <w:lvl w:ilvl="5" w:tentative="1">
+      <w:start w:val="1"/>
+      <w:numFmt w:val="decimal"/>
+      <w:lvlText w:val="%6."/>
+      <w:lvlJc w:val="left"/>
+      <w:pPr>
+        <w:tabs>
+          <w:tab w:val="num" w:pos="4320"/>
+        </w:tabs>
+        <w:ind w:left="4320" w:hanging="360"/>
+      </w:pPr>
+    </w:lvl>
+    <w:lvl w:ilvl="6" w:tentative="1">
+      <w:start w:val="1"/>
+      <w:numFmt w:val="decimal"/>
+      <w:lvlText w:val="%7."/>
+      <w:lvlJc w:val="left"/>
+      <w:pPr>
+        <w:tabs>
+          <w:tab w:val="num" w:pos="5040"/>
+        </w:tabs>
+        <w:ind w:left="5040" w:hanging="360"/>
+      </w:pPr>
+    </w:lvl>
+    <w:lvl w:ilvl="7" w:tentative="1">
+      <w:start w:val="1"/>
+      <w:numFmt w:val="decimal"/>
+      <w:lvlText w:val="%8."/>
+      <w:lvlJc w:val="left"/>
+      <w:pPr>
+        <w:tabs>
+          <w:tab w:val="num" w:pos="5760"/>
+        </w:tabs>
+        <w:ind w:left="5760" w:hanging="360"/>
+      </w:pPr>
+    </w:lvl>
+    <w:lvl w:ilvl="8" w:tentative="1">
+      <w:start w:val="1"/>
+      <w:numFmt w:val="decimal"/>
+      <w:lvlText w:val="%9."/>
+      <w:lvlJc w:val="left"/>
+      <w:pPr>
+        <w:tabs>
+          <w:tab w:val="num" w:pos="6480"/>
+        </w:tabs>
+        <w:ind w:left="6480" w:hanging="360"/>
+      </w:pPr>
+    </w:lvl>
+  </w:abstractNum>
+  <w:abstractNum w:abstractNumId="3" w15:restartNumberingAfterBreak="0">
+    <w:nsid w:val="4D8232F6"/>
+    <w:multiLevelType w:val="multilevel"/>
+    <w:tmpl w:val="8AD6C596"/>
+    <w:lvl w:ilvl="0">
+      <w:start w:val="3"/>
+      <w:numFmt w:val="decimal"/>
+      <w:lvlText w:val="%1."/>
+      <w:lvlJc w:val="left"/>
+      <w:pPr>
+        <w:tabs>
+          <w:tab w:val="num" w:pos="720"/>
+        </w:tabs>
+        <w:ind w:left="720" w:hanging="360"/>
+      </w:pPr>
+    </w:lvl>
+    <w:lvl w:ilvl="1">
+      <w:start w:val="1"/>
+      <w:numFmt w:val="bullet"/>
+      <w:lvlText w:val="o"/>
+      <w:lvlJc w:val="left"/>
+      <w:pPr>
+        <w:tabs>
+          <w:tab w:val="num" w:pos="1440"/>
+        </w:tabs>
+        <w:ind w:left="1440" w:hanging="360"/>
+      </w:pPr>
+      <w:rPr>
+        <w:rFonts w:ascii="Courier New" w:hAnsi="Courier New" w:hint="default"/>
+        <w:sz w:val="20"/>
+      </w:rPr>
+    </w:lvl>
+    <w:lvl w:ilvl="2" w:tentative="1">
+      <w:start w:val="1"/>
+      <w:numFmt w:val="decimal"/>
+      <w:lvlText w:val="%3."/>
+      <w:lvlJc w:val="left"/>
+      <w:pPr>
+        <w:tabs>
+          <w:tab w:val="num" w:pos="2160"/>
+        </w:tabs>
+        <w:ind w:left="2160" w:hanging="360"/>
+      </w:pPr>
+    </w:lvl>
+    <w:lvl w:ilvl="3" w:tentative="1">
+      <w:start w:val="1"/>
+      <w:numFmt w:val="decimal"/>
+      <w:lvlText w:val="%4."/>
+      <w:lvlJc w:val="left"/>
+      <w:pPr>
+        <w:tabs>
+          <w:tab w:val="num" w:pos="2880"/>
+        </w:tabs>
+        <w:ind w:left="2880" w:hanging="360"/>
+      </w:pPr>
+    </w:lvl>
+    <w:lvl w:ilvl="4" w:tentative="1">
+      <w:start w:val="1"/>
+      <w:numFmt w:val="decimal"/>
+      <w:lvlText w:val="%5."/>
+      <w:lvlJc w:val="left"/>
+      <w:pPr>
+        <w:tabs>
+          <w:tab w:val="num" w:pos="3600"/>
+        </w:tabs>
+        <w:ind w:left="3600" w:hanging="360"/>
+      </w:pPr>
+    </w:lvl>
+    <w:lvl w:ilvl="5" w:tentative="1">
+      <w:start w:val="1"/>
+      <w:numFmt w:val="decimal"/>
+      <w:lvlText w:val="%6."/>
+      <w:lvlJc w:val="left"/>
+      <w:pPr>
+        <w:tabs>
+          <w:tab w:val="num" w:pos="4320"/>
+        </w:tabs>
+        <w:ind w:left="4320" w:hanging="360"/>
+      </w:pPr>
+    </w:lvl>
+    <w:lvl w:ilvl="6" w:tentative="1">
+      <w:start w:val="1"/>
+      <w:numFmt w:val="decimal"/>
+      <w:lvlText w:val="%7."/>
+      <w:lvlJc w:val="left"/>
+      <w:pPr>
+        <w:tabs>
+          <w:tab w:val="num" w:pos="5040"/>
+        </w:tabs>
+        <w:ind w:left="5040" w:hanging="360"/>
+      </w:pPr>
+    </w:lvl>
+    <w:lvl w:ilvl="7" w:tentative="1">
+      <w:start w:val="1"/>
+      <w:numFmt w:val="decimal"/>
+      <w:lvlText w:val="%8."/>
+      <w:lvlJc w:val="left"/>
+      <w:pPr>
+        <w:tabs>
+          <w:tab w:val="num" w:pos="5760"/>
+        </w:tabs>
+        <w:ind w:left="5760" w:hanging="360"/>
+      </w:pPr>
+    </w:lvl>
+    <w:lvl w:ilvl="8" w:tentative="1">
+      <w:start w:val="1"/>
+      <w:numFmt w:val="decimal"/>
+      <w:lvlText w:val="%9."/>
+      <w:lvlJc w:val="left"/>
+      <w:pPr>
+        <w:tabs>
+          <w:tab w:val="num" w:pos="6480"/>
+        </w:tabs>
+        <w:ind w:left="6480" w:hanging="360"/>
+      </w:pPr>
+    </w:lvl>
+  </w:abstractNum>
+  <w:abstractNum w:abstractNumId="4" w15:restartNumberingAfterBreak="0">
+    <w:nsid w:val="7C8B21B0"/>
+    <w:multiLevelType w:val="multilevel"/>
+    <w:tmpl w:val="05FAADE2"/>
+    <w:lvl w:ilvl="0">
+      <w:start w:val="1"/>
+      <w:numFmt w:val="decimal"/>
+      <w:lvlText w:val="%1."/>
+      <w:lvlJc w:val="left"/>
+      <w:pPr>
+        <w:tabs>
+          <w:tab w:val="num" w:pos="720"/>
+        </w:tabs>
+        <w:ind w:left="720" w:hanging="360"/>
+      </w:pPr>
+    </w:lvl>
+    <w:lvl w:ilvl="1">
+      <w:start w:val="1"/>
+      <w:numFmt w:val="bullet"/>
+      <w:lvlText w:val="o"/>
+      <w:lvlJc w:val="left"/>
+      <w:pPr>
+        <w:tabs>
+          <w:tab w:val="num" w:pos="1440"/>
+        </w:tabs>
+        <w:ind w:left="1440" w:hanging="360"/>
+      </w:pPr>
+      <w:rPr>
+        <w:rFonts w:ascii="Courier New" w:hAnsi="Courier New" w:hint="default"/>
+        <w:sz w:val="20"/>
+      </w:rPr>
+    </w:lvl>
+    <w:lvl w:ilvl="2" w:tentative="1">
+      <w:start w:val="1"/>
+      <w:numFmt w:val="decimal"/>
+      <w:lvlText w:val="%3."/>
+      <w:lvlJc w:val="left"/>
+      <w:pPr>
+        <w:tabs>
+          <w:tab w:val="num" w:pos="2160"/>
+        </w:tabs>
+        <w:ind w:left="2160" w:hanging="360"/>
+      </w:pPr>
+    </w:lvl>
+    <w:lvl w:ilvl="3" w:tentative="1">
+      <w:start w:val="1"/>
+      <w:numFmt w:val="decimal"/>
+      <w:lvlText w:val="%4."/>
+      <w:lvlJc w:val="left"/>
+      <w:pPr>
+        <w:tabs>
+          <w:tab w:val="num" w:pos="2880"/>
+        </w:tabs>
+        <w:ind w:left="2880" w:hanging="360"/>
+      </w:pPr>
+    </w:lvl>
+    <w:lvl w:ilvl="4" w:tentative="1">
+      <w:start w:val="1"/>
+      <w:numFmt w:val="decimal"/>
+      <w:lvlText w:val="%5."/>
+      <w:lvlJc w:val="left"/>
+      <w:pPr>
+        <w:tabs>
+          <w:tab w:val="num" w:pos="3600"/>
+        </w:tabs>
+        <w:ind w:left="3600" w:hanging="360"/>
+      </w:pPr>
+    </w:lvl>
+    <w:lvl w:ilvl="5" w:tentative="1">
+      <w:start w:val="1"/>
+      <w:numFmt w:val="decimal"/>
+      <w:lvlText w:val="%6."/>
+      <w:lvlJc w:val="left"/>
+      <w:pPr>
+        <w:tabs>
+          <w:tab w:val="num" w:pos="4320"/>
+        </w:tabs>
+        <w:ind w:left="4320" w:hanging="360"/>
+      </w:pPr>
+    </w:lvl>
+    <w:lvl w:ilvl="6" w:tentative="1">
+      <w:start w:val="1"/>
+      <w:numFmt w:val="decimal"/>
+      <w:lvlText w:val="%7."/>
+      <w:lvlJc w:val="left"/>
+      <w:pPr>
+        <w:tabs>
+          <w:tab w:val="num" w:pos="5040"/>
+        </w:tabs>
+        <w:ind w:left="5040" w:hanging="360"/>
+      </w:pPr>
+    </w:lvl>
+    <w:lvl w:ilvl="7" w:tentative="1">
+      <w:start w:val="1"/>
+      <w:numFmt w:val="decimal"/>
+      <w:lvlText w:val="%8."/>
+      <w:lvlJc w:val="left"/>
+      <w:pPr>
+        <w:tabs>
+          <w:tab w:val="num" w:pos="5760"/>
+        </w:tabs>
+        <w:ind w:left="5760" w:hanging="360"/>
+      </w:pPr>
+    </w:lvl>
+    <w:lvl w:ilvl="8" w:tentative="1">
+      <w:start w:val="1"/>
+      <w:numFmt w:val="decimal"/>
+      <w:lvlText w:val="%9."/>
+      <w:lvlJc w:val="left"/>
+      <w:pPr>
+        <w:tabs>
+          <w:tab w:val="num" w:pos="6480"/>
+        </w:tabs>
+        <w:ind w:left="6480" w:hanging="360"/>
+      </w:pPr>
+    </w:lvl>
+  </w:abstractNum>
   <w:num w:numId="1">
+    <w:abstractNumId w:val="1"/>
+  </w:num>
+  <w:num w:numId="2">
+    <w:abstractNumId w:val="4"/>
+  </w:num>
+  <w:num w:numId="3">
     <w:abstractNumId w:val="0"/>
+  </w:num>
+  <w:num w:numId="4">
+    <w:abstractNumId w:val="3"/>
+  </w:num>
+  <w:num w:numId="5">
+    <w:abstractNumId w:val="2"/>
   </w:num>
 </w:numbering>
 </file>
@@ -970,6 +4675,29 @@
       <w:lang w:bidi="hi-IN"/>
     </w:rPr>
   </w:style>
+  <w:style w:type="paragraph" w:styleId="Heading4">
+    <w:name w:val="heading 4"/>
+    <w:basedOn w:val="Normal"/>
+    <w:next w:val="Normal"/>
+    <w:link w:val="Heading4Char"/>
+    <w:uiPriority w:val="9"/>
+    <w:semiHidden/>
+    <w:unhideWhenUsed/>
+    <w:qFormat/>
+    <w:rsid w:val="00BD7C0B"/>
+    <w:pPr>
+      <w:keepNext/>
+      <w:keepLines/>
+      <w:spacing w:before="40" w:after="0"/>
+      <w:outlineLvl w:val="3"/>
+    </w:pPr>
+    <w:rPr>
+      <w:rFonts w:asciiTheme="majorHAnsi" w:eastAsiaTheme="majorEastAsia" w:hAnsiTheme="majorHAnsi" w:cstheme="majorBidi"/>
+      <w:i/>
+      <w:iCs/>
+      <w:color w:val="2E74B5" w:themeColor="accent1" w:themeShade="BF"/>
+    </w:rPr>
+  </w:style>
   <w:style w:type="character" w:default="1" w:styleId="DefaultParagraphFont">
     <w:name w:val="Default Paragraph Font"/>
     <w:uiPriority w:val="1"/>
@@ -1052,6 +4780,110 @@
       <w:sz w:val="20"/>
       <w:szCs w:val="20"/>
     </w:rPr>
+  </w:style>
+  <w:style w:type="character" w:customStyle="1" w:styleId="Heading4Char">
+    <w:name w:val="Heading 4 Char"/>
+    <w:basedOn w:val="DefaultParagraphFont"/>
+    <w:link w:val="Heading4"/>
+    <w:uiPriority w:val="9"/>
+    <w:semiHidden/>
+    <w:rsid w:val="00BD7C0B"/>
+    <w:rPr>
+      <w:rFonts w:asciiTheme="majorHAnsi" w:eastAsiaTheme="majorEastAsia" w:hAnsiTheme="majorHAnsi" w:cstheme="majorBidi"/>
+      <w:i/>
+      <w:iCs/>
+      <w:color w:val="2E74B5" w:themeColor="accent1" w:themeShade="BF"/>
+    </w:rPr>
+  </w:style>
+  <w:style w:type="paragraph" w:styleId="HTMLPreformatted">
+    <w:name w:val="HTML Preformatted"/>
+    <w:basedOn w:val="Normal"/>
+    <w:link w:val="HTMLPreformattedChar"/>
+    <w:uiPriority w:val="99"/>
+    <w:semiHidden/>
+    <w:unhideWhenUsed/>
+    <w:rsid w:val="00BD7C0B"/>
+    <w:pPr>
+      <w:tabs>
+        <w:tab w:val="left" w:pos="916"/>
+        <w:tab w:val="left" w:pos="1832"/>
+        <w:tab w:val="left" w:pos="2748"/>
+        <w:tab w:val="left" w:pos="3664"/>
+        <w:tab w:val="left" w:pos="4580"/>
+        <w:tab w:val="left" w:pos="5496"/>
+        <w:tab w:val="left" w:pos="6412"/>
+        <w:tab w:val="left" w:pos="7328"/>
+        <w:tab w:val="left" w:pos="8244"/>
+        <w:tab w:val="left" w:pos="9160"/>
+        <w:tab w:val="left" w:pos="10076"/>
+        <w:tab w:val="left" w:pos="10992"/>
+        <w:tab w:val="left" w:pos="11908"/>
+        <w:tab w:val="left" w:pos="12824"/>
+        <w:tab w:val="left" w:pos="13740"/>
+        <w:tab w:val="left" w:pos="14656"/>
+      </w:tabs>
+      <w:spacing w:after="0" w:line="240" w:lineRule="auto"/>
+    </w:pPr>
+    <w:rPr>
+      <w:rFonts w:ascii="Courier New" w:eastAsia="Times New Roman" w:hAnsi="Courier New" w:cs="Courier New"/>
+      <w:sz w:val="20"/>
+      <w:szCs w:val="20"/>
+      <w:lang w:bidi="hi-IN"/>
+    </w:rPr>
+  </w:style>
+  <w:style w:type="character" w:customStyle="1" w:styleId="HTMLPreformattedChar">
+    <w:name w:val="HTML Preformatted Char"/>
+    <w:basedOn w:val="DefaultParagraphFont"/>
+    <w:link w:val="HTMLPreformatted"/>
+    <w:uiPriority w:val="99"/>
+    <w:semiHidden/>
+    <w:rsid w:val="00BD7C0B"/>
+    <w:rPr>
+      <w:rFonts w:ascii="Courier New" w:eastAsia="Times New Roman" w:hAnsi="Courier New" w:cs="Courier New"/>
+      <w:sz w:val="20"/>
+      <w:szCs w:val="20"/>
+      <w:lang w:bidi="hi-IN"/>
+    </w:rPr>
+  </w:style>
+  <w:style w:type="character" w:customStyle="1" w:styleId="hljs-keyword">
+    <w:name w:val="hljs-keyword"/>
+    <w:basedOn w:val="DefaultParagraphFont"/>
+    <w:rsid w:val="00BD7C0B"/>
+  </w:style>
+  <w:style w:type="character" w:customStyle="1" w:styleId="hljs-string">
+    <w:name w:val="hljs-string"/>
+    <w:basedOn w:val="DefaultParagraphFont"/>
+    <w:rsid w:val="00BD7C0B"/>
+  </w:style>
+  <w:style w:type="character" w:customStyle="1" w:styleId="hljs-title">
+    <w:name w:val="hljs-title"/>
+    <w:basedOn w:val="DefaultParagraphFont"/>
+    <w:rsid w:val="00BD7C0B"/>
+  </w:style>
+  <w:style w:type="character" w:customStyle="1" w:styleId="hljs-attr">
+    <w:name w:val="hljs-attr"/>
+    <w:basedOn w:val="DefaultParagraphFont"/>
+    <w:rsid w:val="00BD7C0B"/>
+  </w:style>
+  <w:style w:type="character" w:customStyle="1" w:styleId="hljs-params">
+    <w:name w:val="hljs-params"/>
+    <w:basedOn w:val="DefaultParagraphFont"/>
+    <w:rsid w:val="00BD7C0B"/>
+  </w:style>
+  <w:style w:type="character" w:customStyle="1" w:styleId="hljs-literal">
+    <w:name w:val="hljs-literal"/>
+    <w:basedOn w:val="DefaultParagraphFont"/>
+    <w:rsid w:val="00BD7C0B"/>
+  </w:style>
+  <w:style w:type="character" w:customStyle="1" w:styleId="hljs-property">
+    <w:name w:val="hljs-property"/>
+    <w:basedOn w:val="DefaultParagraphFont"/>
+    <w:rsid w:val="00BD7C0B"/>
+  </w:style>
+  <w:style w:type="character" w:customStyle="1" w:styleId="hljs-variable">
+    <w:name w:val="hljs-variable"/>
+    <w:basedOn w:val="DefaultParagraphFont"/>
+    <w:rsid w:val="00BD7C0B"/>
   </w:style>
 </w:styles>
 </file>

</xml_diff>